<commit_message>
Prideta nuoroda į projektą
</commit_message>
<xml_diff>
--- a/Informaciniu sistemu pagrindai.docx
+++ b/Informaciniu sistemu pagrindai.docx
@@ -1232,10 +1232,7 @@
       </w:r>
       <w:bookmarkEnd w:id="4"/>
     </w:p>
-    <w:p>
-      <w:bookmarkStart w:id="5" w:name="_GoBack"/>
-      <w:bookmarkEnd w:id="5"/>
-    </w:p>
+    <w:p/>
     <w:p>
       <w:r>
         <w:rPr>
@@ -1536,7 +1533,10 @@
         <w:t xml:space="preserve"> Banionis – IF 6/2  </w:t>
       </w:r>
     </w:p>
-    <w:p/>
+    <w:p>
+      <w:bookmarkStart w:id="5" w:name="_GoBack"/>
+    </w:p>
+    <w:bookmarkEnd w:id="5"/>
     <w:p>
       <w:r>
         <w:rPr>
@@ -1545,8 +1545,16 @@
         <w:t>Projektas talpinamas GITHUB</w:t>
       </w:r>
       <w:r>
-        <w:t xml:space="preserve"> – PRIDĖTI NUORODĄ KAI NUSPRESIM GRUPĖS PAVADINIMĄ</w:t>
-      </w:r>
+        <w:t xml:space="preserve"> – </w:t>
+      </w:r>
+      <w:hyperlink r:id="rId9" w:history="1">
+        <w:r>
+          <w:rPr>
+            <w:rStyle w:val="Hipersaitas"/>
+          </w:rPr>
+          <w:t>https://github.com/Manual-Shift</w:t>
+        </w:r>
+      </w:hyperlink>
     </w:p>
     <w:p/>
     <w:p>
@@ -2834,7 +2842,7 @@
       <w:bookmarkEnd w:id="19"/>
     </w:p>
     <w:sectPr>
-      <w:footerReference w:type="default" r:id="rId9"/>
+      <w:footerReference w:type="default" r:id="rId10"/>
       <w:pgSz w:w="12240" w:h="15840"/>
       <w:pgMar w:top="1440" w:right="1440" w:bottom="1440" w:left="1440" w:header="720" w:footer="720" w:gutter="0"/>
       <w:cols w:space="720"/>
@@ -3941,6 +3949,18 @@
       <w:ind w:left="220"/>
     </w:pPr>
   </w:style>
+  <w:style w:type="character" w:styleId="Neapdorotaspaminjimas">
+    <w:name w:val="Unresolved Mention"/>
+    <w:basedOn w:val="Numatytasispastraiposriftas"/>
+    <w:uiPriority w:val="99"/>
+    <w:semiHidden/>
+    <w:unhideWhenUsed/>
+    <w:rsid w:val="00163A05"/>
+    <w:rPr>
+      <w:color w:val="605E5C"/>
+      <w:shd w:val="clear" w:color="auto" w:fill="E1DFDD"/>
+    </w:rPr>
+  </w:style>
 </w:styles>
 </file>
 
@@ -4244,7 +4264,7 @@
 </file>
 
 <file path=customXml/itemProps1.xml><?xml version="1.0" encoding="utf-8"?>
-<ds:datastoreItem xmlns:ds="http://schemas.openxmlformats.org/officeDocument/2006/customXml" ds:itemID="{7CE67815-DD8C-453E-BD15-1B745847D5D1}">
+<ds:datastoreItem xmlns:ds="http://schemas.openxmlformats.org/officeDocument/2006/customXml" ds:itemID="{87B0BC27-4E5E-472F-817F-4DDA9C82F201}">
   <ds:schemaRefs>
     <ds:schemaRef ds:uri="http://schemas.openxmlformats.org/officeDocument/2006/bibliography"/>
   </ds:schemaRefs>

</xml_diff>

<commit_message>
3lab mano dalis padaryta (man rodos)
</commit_message>
<xml_diff>
--- a/Informaciniu sistemu pagrindai.docx
+++ b/Informaciniu sistemu pagrindai.docx
@@ -11,7 +11,7 @@
           <w:noProof/>
         </w:rPr>
         <w:drawing>
-          <wp:inline distT="0" distB="0" distL="0" distR="0" wp14:anchorId="46DE9405" wp14:editId="634C6AAB">
+          <wp:inline distT="0" distB="0" distL="0" distR="0" wp14:anchorId="08065CB9" wp14:editId="771FD502">
             <wp:extent cx="2447925" cy="1409700"/>
             <wp:effectExtent l="0" t="0" r="9525" b="0"/>
             <wp:docPr id="2121777191" name="picture"/>
@@ -129,15 +129,7 @@
           <w:sz w:val="36"/>
           <w:szCs w:val="36"/>
         </w:rPr>
-        <w:t>INFORMACINIŲ SISTEMŲ PAGRINDŲ</w:t>
-      </w:r>
-      <w:r>
-        <w:rPr>
-          <w:b/>
-          <w:sz w:val="36"/>
-          <w:szCs w:val="36"/>
-        </w:rPr>
-        <w:t xml:space="preserve"> (P170B114)</w:t>
+        <w:t>INFORMACINIŲ SISTEMŲ PAGRINDŲ (P170B114)</w:t>
       </w:r>
     </w:p>
     <w:p>
@@ -248,10 +240,7 @@
         <w:jc w:val="right"/>
       </w:pPr>
       <w:r>
-        <w:t>Domantas Banionis – IF 6/</w:t>
-      </w:r>
-      <w:r>
-        <w:t>1</w:t>
+        <w:t>Domantas Banionis – IF 6/1</w:t>
       </w:r>
     </w:p>
     <w:p>
@@ -1444,16 +1433,7 @@
         <w:t>Komandos pavadinimas</w:t>
       </w:r>
       <w:r>
-        <w:t xml:space="preserve"> </w:t>
-      </w:r>
-      <w:r>
-        <w:t>–</w:t>
-      </w:r>
-      <w:r>
-        <w:t xml:space="preserve"> </w:t>
-      </w:r>
-      <w:r>
-        <w:t>„</w:t>
+        <w:t xml:space="preserve"> – „</w:t>
       </w:r>
       <w:proofErr w:type="spellStart"/>
       <w:r>
@@ -1631,13 +1611,7 @@
         <w:t xml:space="preserve">  </w:t>
       </w:r>
       <w:r>
-        <w:t>Domantas Banionis – IF 6/</w:t>
-      </w:r>
-      <w:r>
-        <w:t>1</w:t>
-      </w:r>
-      <w:r>
-        <w:t xml:space="preserve"> </w:t>
+        <w:t xml:space="preserve">Domantas Banionis – IF 6/1 </w:t>
       </w:r>
     </w:p>
     <w:p/>
@@ -3036,7 +3010,7 @@
           <w:noProof/>
         </w:rPr>
         <w:drawing>
-          <wp:inline distT="0" distB="0" distL="0" distR="0" wp14:anchorId="3AA6018A" wp14:editId="05366102">
+          <wp:inline distT="0" distB="0" distL="0" distR="0" wp14:anchorId="1B3BA996" wp14:editId="5AE59CB5">
             <wp:extent cx="6219826" cy="3369072"/>
             <wp:effectExtent l="0" t="0" r="0" b="0"/>
             <wp:docPr id="713670981" name="picture" title="Įterpiamas vaizdas..."/>
@@ -3278,9 +3252,15 @@
         <w:rPr>
           <w:rStyle w:val="Antrat2Diagrama"/>
         </w:rPr>
-        <w:t>Panaudojimo atvejų modelis</w:t>
+        <w:t xml:space="preserve">Panaudojimo atvejų </w:t>
       </w:r>
       <w:bookmarkEnd w:id="13"/>
+      <w:r>
+        <w:rPr>
+          <w:rStyle w:val="Antrat2Diagrama"/>
+        </w:rPr>
+        <w:t xml:space="preserve">diagrama </w:t>
+      </w:r>
     </w:p>
     <w:p>
       <w:pPr>
@@ -3291,7 +3271,7 @@
           <w:noProof/>
         </w:rPr>
         <w:drawing>
-          <wp:inline distT="0" distB="0" distL="0" distR="0" wp14:anchorId="79E4B623" wp14:editId="2CBAB7A9">
+          <wp:inline distT="0" distB="0" distL="0" distR="0" wp14:anchorId="35B9B4F4" wp14:editId="305FCF61">
             <wp:extent cx="5768342" cy="6166600"/>
             <wp:effectExtent l="0" t="0" r="3810" b="5715"/>
             <wp:docPr id="719571405" name="picture" title="Įterpiamas vaizdas..."/>
@@ -3340,11 +3320,6 @@
     </w:p>
     <w:p>
       <w:pPr>
-        <w:jc w:val="center"/>
-      </w:pPr>
-    </w:p>
-    <w:p>
-      <w:pPr>
         <w:rPr>
           <w:rStyle w:val="Antrat2Diagrama"/>
         </w:rPr>
@@ -3354,9 +3329,27 @@
         <w:rPr>
           <w:rStyle w:val="Antrat2Diagrama"/>
         </w:rPr>
-        <w:t>Panaudojimo atvejų sekų diagramos</w:t>
-      </w:r>
-      <w:bookmarkEnd w:id="14"/>
+        <w:lastRenderedPageBreak/>
+        <w:t>Pan</w:t>
+      </w:r>
+      <w:r>
+        <w:rPr>
+          <w:rStyle w:val="Antrat2Diagrama"/>
+        </w:rPr>
+        <w:t>audojim</w:t>
+      </w:r>
+      <w:r>
+        <w:rPr>
+          <w:rStyle w:val="Antrat2Diagrama"/>
+        </w:rPr>
+        <w:t>o atvejų speci</w:t>
+      </w:r>
+      <w:r>
+        <w:rPr>
+          <w:rStyle w:val="Antrat2Diagrama"/>
+        </w:rPr>
+        <w:t>fikacijos</w:t>
+      </w:r>
     </w:p>
     <w:p>
       <w:pPr>
@@ -3370,6 +3363,2789 @@
           <w:b/>
           <w:bCs/>
         </w:rPr>
+        <w:t>Žaidimo puslapi</w:t>
+      </w:r>
+      <w:r>
+        <w:rPr>
+          <w:b/>
+          <w:bCs/>
+        </w:rPr>
+        <w:t xml:space="preserve">o </w:t>
+      </w:r>
+      <w:r>
+        <w:rPr>
+          <w:b/>
+          <w:bCs/>
+        </w:rPr>
+        <w:t xml:space="preserve">panaudojimo </w:t>
+      </w:r>
+      <w:r>
+        <w:rPr>
+          <w:b/>
+          <w:bCs/>
+        </w:rPr>
+        <w:t>atvejų specifikacijos</w:t>
+      </w:r>
+    </w:p>
+    <w:tbl>
+      <w:tblPr>
+        <w:tblStyle w:val="Lentelstinklelis"/>
+        <w:tblW w:w="0" w:type="auto"/>
+        <w:tblLook w:val="04A0" w:firstRow="1" w:lastRow="0" w:firstColumn="1" w:lastColumn="0" w:noHBand="0" w:noVBand="1"/>
+      </w:tblPr>
+      <w:tblGrid>
+        <w:gridCol w:w="4675"/>
+        <w:gridCol w:w="4675"/>
+      </w:tblGrid>
+      <w:tr>
+        <w:tc>
+          <w:tcPr>
+            <w:tcW w:w="9350" w:type="dxa"/>
+            <w:gridSpan w:val="2"/>
+          </w:tcPr>
+          <w:p>
+            <w:pPr>
+              <w:rPr>
+                <w:bCs/>
+              </w:rPr>
+            </w:pPr>
+            <w:r>
+              <w:rPr>
+                <w:b/>
+                <w:bCs/>
+              </w:rPr>
+              <w:t>Panaudojimo atvejis</w:t>
+            </w:r>
+            <w:r>
+              <w:rPr>
+                <w:b/>
+                <w:bCs/>
+              </w:rPr>
+              <w:t xml:space="preserve"> </w:t>
+            </w:r>
+            <w:r>
+              <w:rPr>
+                <w:b/>
+                <w:bCs/>
+              </w:rPr>
+              <w:t xml:space="preserve">„twitch.tv </w:t>
+            </w:r>
+            <w:proofErr w:type="spellStart"/>
+            <w:r>
+              <w:rPr>
+                <w:b/>
+                <w:bCs/>
+              </w:rPr>
+              <w:t>api</w:t>
+            </w:r>
+            <w:proofErr w:type="spellEnd"/>
+            <w:r>
+              <w:rPr>
+                <w:b/>
+                <w:bCs/>
+              </w:rPr>
+              <w:t>“</w:t>
+            </w:r>
+          </w:p>
+        </w:tc>
+      </w:tr>
+      <w:tr>
+        <w:tc>
+          <w:tcPr>
+            <w:tcW w:w="4675" w:type="dxa"/>
+          </w:tcPr>
+          <w:p>
+            <w:pPr>
+              <w:rPr>
+                <w:b/>
+                <w:bCs/>
+              </w:rPr>
+            </w:pPr>
+            <w:r>
+              <w:rPr>
+                <w:b/>
+                <w:bCs/>
+              </w:rPr>
+              <w:t>Aktorius</w:t>
+            </w:r>
+          </w:p>
+        </w:tc>
+        <w:tc>
+          <w:tcPr>
+            <w:tcW w:w="4675" w:type="dxa"/>
+          </w:tcPr>
+          <w:p>
+            <w:pPr>
+              <w:rPr>
+                <w:bCs/>
+              </w:rPr>
+            </w:pPr>
+            <w:r>
+              <w:rPr>
+                <w:bCs/>
+              </w:rPr>
+              <w:t>Vartotojas</w:t>
+            </w:r>
+          </w:p>
+        </w:tc>
+      </w:tr>
+      <w:tr>
+        <w:tc>
+          <w:tcPr>
+            <w:tcW w:w="4675" w:type="dxa"/>
+          </w:tcPr>
+          <w:p>
+            <w:pPr>
+              <w:rPr>
+                <w:b/>
+                <w:bCs/>
+              </w:rPr>
+            </w:pPr>
+            <w:r>
+              <w:rPr>
+                <w:b/>
+                <w:bCs/>
+              </w:rPr>
+              <w:t>Prieš sąlyga</w:t>
+            </w:r>
+          </w:p>
+        </w:tc>
+        <w:tc>
+          <w:tcPr>
+            <w:tcW w:w="4675" w:type="dxa"/>
+          </w:tcPr>
+          <w:p>
+            <w:pPr>
+              <w:rPr>
+                <w:bCs/>
+              </w:rPr>
+            </w:pPr>
+            <w:r>
+              <w:rPr>
+                <w:bCs/>
+              </w:rPr>
+              <w:t>Vartotojas atidarė žaidimo puslapį</w:t>
+            </w:r>
+          </w:p>
+        </w:tc>
+      </w:tr>
+      <w:tr>
+        <w:tc>
+          <w:tcPr>
+            <w:tcW w:w="4675" w:type="dxa"/>
+          </w:tcPr>
+          <w:p>
+            <w:pPr>
+              <w:rPr>
+                <w:b/>
+                <w:bCs/>
+              </w:rPr>
+            </w:pPr>
+            <w:r>
+              <w:rPr>
+                <w:b/>
+                <w:bCs/>
+              </w:rPr>
+              <w:t>Sužadinimo sąlyga</w:t>
+            </w:r>
+          </w:p>
+        </w:tc>
+        <w:tc>
+          <w:tcPr>
+            <w:tcW w:w="4675" w:type="dxa"/>
+          </w:tcPr>
+          <w:p>
+            <w:pPr>
+              <w:rPr>
+                <w:bCs/>
+              </w:rPr>
+            </w:pPr>
+            <w:r>
+              <w:rPr>
+                <w:bCs/>
+              </w:rPr>
+              <w:t>Žaidimo puslapio atidarymas</w:t>
+            </w:r>
+          </w:p>
+        </w:tc>
+      </w:tr>
+      <w:tr>
+        <w:tc>
+          <w:tcPr>
+            <w:tcW w:w="4675" w:type="dxa"/>
+          </w:tcPr>
+          <w:p>
+            <w:pPr>
+              <w:rPr>
+                <w:b/>
+                <w:bCs/>
+              </w:rPr>
+            </w:pPr>
+            <w:r>
+              <w:rPr>
+                <w:b/>
+                <w:bCs/>
+              </w:rPr>
+              <w:t>Pagrindinis įvykių srautas</w:t>
+            </w:r>
+          </w:p>
+        </w:tc>
+        <w:tc>
+          <w:tcPr>
+            <w:tcW w:w="4675" w:type="dxa"/>
+          </w:tcPr>
+          <w:p>
+            <w:pPr>
+              <w:rPr>
+                <w:b/>
+                <w:bCs/>
+              </w:rPr>
+            </w:pPr>
+            <w:r>
+              <w:rPr>
+                <w:b/>
+                <w:bCs/>
+              </w:rPr>
+              <w:t>Sistemos reakcija ir sprendimai</w:t>
+            </w:r>
+          </w:p>
+        </w:tc>
+      </w:tr>
+      <w:tr>
+        <w:tc>
+          <w:tcPr>
+            <w:tcW w:w="4675" w:type="dxa"/>
+          </w:tcPr>
+          <w:p>
+            <w:pPr>
+              <w:rPr>
+                <w:bCs/>
+              </w:rPr>
+            </w:pPr>
+            <w:r>
+              <w:rPr>
+                <w:bCs/>
+              </w:rPr>
+              <w:t>1. Atidarytas žaidimo puslapis</w:t>
+            </w:r>
+          </w:p>
+        </w:tc>
+        <w:tc>
+          <w:tcPr>
+            <w:tcW w:w="4675" w:type="dxa"/>
+          </w:tcPr>
+          <w:p>
+            <w:pPr>
+              <w:rPr>
+                <w:bCs/>
+              </w:rPr>
+            </w:pPr>
+            <w:r>
+              <w:rPr>
+                <w:bCs/>
+              </w:rPr>
+              <w:t xml:space="preserve">1.1 Sistema kreipiasi i </w:t>
+            </w:r>
+            <w:proofErr w:type="spellStart"/>
+            <w:r>
+              <w:rPr>
+                <w:bCs/>
+              </w:rPr>
+              <w:t>api</w:t>
+            </w:r>
+            <w:proofErr w:type="spellEnd"/>
+            <w:r>
+              <w:rPr>
+                <w:bCs/>
+              </w:rPr>
+              <w:t xml:space="preserve"> su prašymu gauti visas tiesiogines žaidimo transliacijas</w:t>
+            </w:r>
+          </w:p>
+        </w:tc>
+      </w:tr>
+      <w:tr>
+        <w:tc>
+          <w:tcPr>
+            <w:tcW w:w="4675" w:type="dxa"/>
+          </w:tcPr>
+          <w:p>
+            <w:pPr>
+              <w:rPr>
+                <w:bCs/>
+              </w:rPr>
+            </w:pPr>
+            <w:r>
+              <w:rPr>
+                <w:bCs/>
+              </w:rPr>
+              <w:t>2. Sistema gauna tiesiogines žaidimo transliacijas</w:t>
+            </w:r>
+          </w:p>
+        </w:tc>
+        <w:tc>
+          <w:tcPr>
+            <w:tcW w:w="4675" w:type="dxa"/>
+          </w:tcPr>
+          <w:p>
+            <w:pPr>
+              <w:rPr>
+                <w:bCs/>
+              </w:rPr>
+            </w:pPr>
+            <w:r>
+              <w:rPr>
+                <w:bCs/>
+              </w:rPr>
+              <w:t>2.1 Iš gautų transliacijų sistema išrenka vieną</w:t>
+            </w:r>
+          </w:p>
+        </w:tc>
+      </w:tr>
+      <w:tr>
+        <w:tc>
+          <w:tcPr>
+            <w:tcW w:w="4675" w:type="dxa"/>
+          </w:tcPr>
+          <w:p>
+            <w:pPr>
+              <w:rPr>
+                <w:b/>
+                <w:bCs/>
+              </w:rPr>
+            </w:pPr>
+            <w:r>
+              <w:rPr>
+                <w:b/>
+                <w:bCs/>
+              </w:rPr>
+              <w:t xml:space="preserve">Po sąlyga </w:t>
+            </w:r>
+          </w:p>
+        </w:tc>
+        <w:tc>
+          <w:tcPr>
+            <w:tcW w:w="4675" w:type="dxa"/>
+          </w:tcPr>
+          <w:p>
+            <w:pPr>
+              <w:rPr>
+                <w:bCs/>
+              </w:rPr>
+            </w:pPr>
+            <w:r>
+              <w:rPr>
+                <w:bCs/>
+              </w:rPr>
+              <w:t>Žaidimo puslapyje rodoma išrinkta žaidimo transliacija</w:t>
+            </w:r>
+          </w:p>
+        </w:tc>
+      </w:tr>
+      <w:tr>
+        <w:tc>
+          <w:tcPr>
+            <w:tcW w:w="9350" w:type="dxa"/>
+            <w:gridSpan w:val="2"/>
+          </w:tcPr>
+          <w:p>
+            <w:pPr>
+              <w:rPr>
+                <w:b/>
+                <w:bCs/>
+              </w:rPr>
+            </w:pPr>
+            <w:r>
+              <w:rPr>
+                <w:b/>
+                <w:bCs/>
+              </w:rPr>
+              <w:t>Alternatyvūs atvijai</w:t>
+            </w:r>
+          </w:p>
+        </w:tc>
+      </w:tr>
+      <w:tr>
+        <w:tc>
+          <w:tcPr>
+            <w:tcW w:w="4675" w:type="dxa"/>
+          </w:tcPr>
+          <w:p>
+            <w:pPr>
+              <w:rPr>
+                <w:bCs/>
+              </w:rPr>
+            </w:pPr>
+            <w:r>
+              <w:rPr>
+                <w:bCs/>
+              </w:rPr>
+              <w:t xml:space="preserve">2a. Sistema negavo žaidimo transliacijų </w:t>
+            </w:r>
+          </w:p>
+        </w:tc>
+        <w:tc>
+          <w:tcPr>
+            <w:tcW w:w="4675" w:type="dxa"/>
+          </w:tcPr>
+          <w:p>
+            <w:pPr>
+              <w:rPr>
+                <w:bCs/>
+              </w:rPr>
+            </w:pPr>
+            <w:r>
+              <w:rPr>
+                <w:bCs/>
+              </w:rPr>
+              <w:t>2a.1</w:t>
+            </w:r>
+            <w:r>
+              <w:rPr>
+                <w:bCs/>
+              </w:rPr>
+              <w:t xml:space="preserve"> Sistema rodo pranešimą, kad šiuo metu nėra tiesioginių transliacijų</w:t>
+            </w:r>
+          </w:p>
+        </w:tc>
+      </w:tr>
+    </w:tbl>
+    <w:p>
+      <w:pPr>
+        <w:rPr>
+          <w:rStyle w:val="Antrat2Diagrama"/>
+          <w:rFonts w:asciiTheme="minorHAnsi" w:eastAsia="SimSun" w:hAnsiTheme="minorHAnsi" w:cstheme="minorBidi"/>
+          <w:color w:val="auto"/>
+          <w:sz w:val="22"/>
+          <w:szCs w:val="22"/>
+        </w:rPr>
+      </w:pPr>
+    </w:p>
+    <w:tbl>
+      <w:tblPr>
+        <w:tblStyle w:val="Lentelstinklelis"/>
+        <w:tblW w:w="0" w:type="auto"/>
+        <w:tblLook w:val="04A0" w:firstRow="1" w:lastRow="0" w:firstColumn="1" w:lastColumn="0" w:noHBand="0" w:noVBand="1"/>
+      </w:tblPr>
+      <w:tblGrid>
+        <w:gridCol w:w="4675"/>
+        <w:gridCol w:w="4675"/>
+      </w:tblGrid>
+      <w:tr>
+        <w:tc>
+          <w:tcPr>
+            <w:tcW w:w="9350" w:type="dxa"/>
+            <w:gridSpan w:val="2"/>
+          </w:tcPr>
+          <w:p>
+            <w:pPr>
+              <w:rPr>
+                <w:rStyle w:val="Antrat2Diagrama"/>
+                <w:rFonts w:asciiTheme="minorHAnsi" w:eastAsia="SimSun" w:hAnsiTheme="minorHAnsi" w:cstheme="minorBidi"/>
+                <w:b/>
+                <w:color w:val="auto"/>
+                <w:sz w:val="22"/>
+                <w:szCs w:val="22"/>
+              </w:rPr>
+            </w:pPr>
+            <w:r>
+              <w:rPr>
+                <w:b/>
+                <w:bCs/>
+              </w:rPr>
+              <w:t>Panaudojimo atvejis</w:t>
+            </w:r>
+            <w:r>
+              <w:rPr>
+                <w:b/>
+                <w:bCs/>
+              </w:rPr>
+              <w:t xml:space="preserve"> </w:t>
+            </w:r>
+            <w:r>
+              <w:rPr>
+                <w:b/>
+                <w:bCs/>
+              </w:rPr>
+              <w:t>„</w:t>
+            </w:r>
+            <w:r>
+              <w:rPr>
+                <w:b/>
+                <w:bCs/>
+              </w:rPr>
+              <w:t>Amžiaus patvirtinimas</w:t>
+            </w:r>
+            <w:r>
+              <w:rPr>
+                <w:b/>
+                <w:bCs/>
+              </w:rPr>
+              <w:t>“</w:t>
+            </w:r>
+          </w:p>
+        </w:tc>
+      </w:tr>
+      <w:tr>
+        <w:tc>
+          <w:tcPr>
+            <w:tcW w:w="4675" w:type="dxa"/>
+          </w:tcPr>
+          <w:p>
+            <w:pPr>
+              <w:rPr>
+                <w:rStyle w:val="Antrat2Diagrama"/>
+                <w:rFonts w:asciiTheme="minorHAnsi" w:eastAsia="SimSun" w:hAnsiTheme="minorHAnsi" w:cstheme="minorBidi"/>
+                <w:b/>
+                <w:color w:val="auto"/>
+                <w:sz w:val="22"/>
+                <w:szCs w:val="22"/>
+              </w:rPr>
+            </w:pPr>
+            <w:r>
+              <w:rPr>
+                <w:b/>
+                <w:bCs/>
+              </w:rPr>
+              <w:t>Aktorius</w:t>
+            </w:r>
+          </w:p>
+        </w:tc>
+        <w:tc>
+          <w:tcPr>
+            <w:tcW w:w="4675" w:type="dxa"/>
+          </w:tcPr>
+          <w:p>
+            <w:pPr>
+              <w:rPr>
+                <w:rStyle w:val="Antrat2Diagrama"/>
+                <w:rFonts w:asciiTheme="minorHAnsi" w:eastAsia="SimSun" w:hAnsiTheme="minorHAnsi" w:cstheme="minorBidi"/>
+                <w:color w:val="auto"/>
+                <w:sz w:val="22"/>
+                <w:szCs w:val="22"/>
+              </w:rPr>
+            </w:pPr>
+            <w:r>
+              <w:rPr>
+                <w:rStyle w:val="Antrat2Diagrama"/>
+                <w:rFonts w:asciiTheme="minorHAnsi" w:eastAsia="SimSun" w:hAnsiTheme="minorHAnsi" w:cstheme="minorBidi"/>
+                <w:color w:val="auto"/>
+                <w:sz w:val="22"/>
+                <w:szCs w:val="22"/>
+              </w:rPr>
+              <w:t>Vartotojas</w:t>
+            </w:r>
+          </w:p>
+        </w:tc>
+      </w:tr>
+      <w:tr>
+        <w:tc>
+          <w:tcPr>
+            <w:tcW w:w="4675" w:type="dxa"/>
+          </w:tcPr>
+          <w:p>
+            <w:pPr>
+              <w:rPr>
+                <w:rStyle w:val="Antrat2Diagrama"/>
+                <w:rFonts w:asciiTheme="minorHAnsi" w:eastAsia="SimSun" w:hAnsiTheme="minorHAnsi" w:cstheme="minorBidi"/>
+                <w:b/>
+                <w:color w:val="auto"/>
+                <w:sz w:val="22"/>
+                <w:szCs w:val="22"/>
+              </w:rPr>
+            </w:pPr>
+            <w:r>
+              <w:rPr>
+                <w:b/>
+                <w:bCs/>
+              </w:rPr>
+              <w:t>Prieš sąlyga</w:t>
+            </w:r>
+          </w:p>
+        </w:tc>
+        <w:tc>
+          <w:tcPr>
+            <w:tcW w:w="4675" w:type="dxa"/>
+          </w:tcPr>
+          <w:p>
+            <w:pPr>
+              <w:rPr>
+                <w:rStyle w:val="Antrat2Diagrama"/>
+                <w:rFonts w:asciiTheme="minorHAnsi" w:eastAsia="SimSun" w:hAnsiTheme="minorHAnsi" w:cstheme="minorBidi"/>
+                <w:color w:val="auto"/>
+                <w:sz w:val="22"/>
+                <w:szCs w:val="22"/>
+              </w:rPr>
+            </w:pPr>
+            <w:r>
+              <w:rPr>
+                <w:rStyle w:val="Antrat2Diagrama"/>
+                <w:rFonts w:asciiTheme="minorHAnsi" w:eastAsia="SimSun" w:hAnsiTheme="minorHAnsi" w:cstheme="minorBidi"/>
+                <w:color w:val="auto"/>
+                <w:sz w:val="22"/>
+                <w:szCs w:val="22"/>
+              </w:rPr>
+              <w:t>Vartotojas atida</w:t>
+            </w:r>
+            <w:r>
+              <w:rPr>
+                <w:rStyle w:val="Antrat2Diagrama"/>
+                <w:rFonts w:asciiTheme="minorHAnsi" w:eastAsia="SimSun" w:hAnsiTheme="minorHAnsi" w:cstheme="minorBidi"/>
+                <w:color w:val="auto"/>
+                <w:sz w:val="22"/>
+                <w:szCs w:val="22"/>
+              </w:rPr>
+              <w:t>rė žaidimo puslapį</w:t>
+            </w:r>
+          </w:p>
+        </w:tc>
+      </w:tr>
+      <w:tr>
+        <w:tc>
+          <w:tcPr>
+            <w:tcW w:w="4675" w:type="dxa"/>
+          </w:tcPr>
+          <w:p>
+            <w:pPr>
+              <w:rPr>
+                <w:rStyle w:val="Antrat2Diagrama"/>
+                <w:rFonts w:asciiTheme="minorHAnsi" w:eastAsia="SimSun" w:hAnsiTheme="minorHAnsi" w:cstheme="minorBidi"/>
+                <w:b/>
+                <w:color w:val="auto"/>
+                <w:sz w:val="22"/>
+                <w:szCs w:val="22"/>
+              </w:rPr>
+            </w:pPr>
+            <w:r>
+              <w:rPr>
+                <w:b/>
+                <w:bCs/>
+              </w:rPr>
+              <w:t>Sužadinimo sąlyga</w:t>
+            </w:r>
+          </w:p>
+        </w:tc>
+        <w:tc>
+          <w:tcPr>
+            <w:tcW w:w="4675" w:type="dxa"/>
+          </w:tcPr>
+          <w:p>
+            <w:pPr>
+              <w:rPr>
+                <w:rStyle w:val="Antrat2Diagrama"/>
+                <w:rFonts w:asciiTheme="minorHAnsi" w:eastAsia="SimSun" w:hAnsiTheme="minorHAnsi" w:cstheme="minorBidi"/>
+                <w:color w:val="auto"/>
+                <w:sz w:val="22"/>
+                <w:szCs w:val="22"/>
+              </w:rPr>
+            </w:pPr>
+            <w:r>
+              <w:rPr>
+                <w:rStyle w:val="Antrat2Diagrama"/>
+                <w:rFonts w:asciiTheme="minorHAnsi" w:eastAsia="SimSun" w:hAnsiTheme="minorHAnsi" w:cstheme="minorBidi"/>
+                <w:color w:val="auto"/>
+                <w:sz w:val="22"/>
+                <w:szCs w:val="22"/>
+              </w:rPr>
+              <w:t>Žaidimo puslapio atidarymas</w:t>
+            </w:r>
+          </w:p>
+        </w:tc>
+      </w:tr>
+      <w:tr>
+        <w:tc>
+          <w:tcPr>
+            <w:tcW w:w="4675" w:type="dxa"/>
+          </w:tcPr>
+          <w:p>
+            <w:pPr>
+              <w:rPr>
+                <w:rStyle w:val="Antrat2Diagrama"/>
+                <w:rFonts w:asciiTheme="minorHAnsi" w:eastAsia="SimSun" w:hAnsiTheme="minorHAnsi" w:cstheme="minorBidi"/>
+                <w:b/>
+                <w:color w:val="auto"/>
+                <w:sz w:val="22"/>
+                <w:szCs w:val="22"/>
+              </w:rPr>
+            </w:pPr>
+            <w:r>
+              <w:rPr>
+                <w:b/>
+                <w:bCs/>
+              </w:rPr>
+              <w:t>Pagrindinis įvykių srautas</w:t>
+            </w:r>
+          </w:p>
+        </w:tc>
+        <w:tc>
+          <w:tcPr>
+            <w:tcW w:w="4675" w:type="dxa"/>
+          </w:tcPr>
+          <w:p>
+            <w:pPr>
+              <w:rPr>
+                <w:rStyle w:val="Antrat2Diagrama"/>
+                <w:rFonts w:asciiTheme="minorHAnsi" w:eastAsia="SimSun" w:hAnsiTheme="minorHAnsi" w:cstheme="minorBidi"/>
+                <w:b/>
+                <w:color w:val="auto"/>
+                <w:sz w:val="22"/>
+                <w:szCs w:val="22"/>
+              </w:rPr>
+            </w:pPr>
+            <w:r>
+              <w:rPr>
+                <w:b/>
+                <w:bCs/>
+              </w:rPr>
+              <w:t>Sistemos reakcija ir sprendimai</w:t>
+            </w:r>
+          </w:p>
+        </w:tc>
+      </w:tr>
+      <w:tr>
+        <w:tc>
+          <w:tcPr>
+            <w:tcW w:w="4675" w:type="dxa"/>
+          </w:tcPr>
+          <w:p>
+            <w:pPr>
+              <w:rPr>
+                <w:rStyle w:val="Antrat2Diagrama"/>
+                <w:rFonts w:asciiTheme="minorHAnsi" w:eastAsia="SimSun" w:hAnsiTheme="minorHAnsi" w:cstheme="minorBidi"/>
+                <w:color w:val="auto"/>
+                <w:sz w:val="22"/>
+                <w:szCs w:val="22"/>
+              </w:rPr>
+            </w:pPr>
+            <w:r>
+              <w:t>1.</w:t>
+            </w:r>
+            <w:r>
+              <w:t xml:space="preserve"> </w:t>
+            </w:r>
+            <w:r>
+              <w:rPr>
+                <w:rStyle w:val="Antrat2Diagrama"/>
+                <w:rFonts w:asciiTheme="minorHAnsi" w:eastAsia="SimSun" w:hAnsiTheme="minorHAnsi" w:cstheme="minorBidi"/>
+                <w:color w:val="auto"/>
+                <w:sz w:val="22"/>
+                <w:szCs w:val="22"/>
+              </w:rPr>
+              <w:t>Atidarytas žaidimo puslapis</w:t>
+            </w:r>
+          </w:p>
+        </w:tc>
+        <w:tc>
+          <w:tcPr>
+            <w:tcW w:w="4675" w:type="dxa"/>
+          </w:tcPr>
+          <w:p>
+            <w:pPr>
+              <w:rPr>
+                <w:rStyle w:val="Antrat2Diagrama"/>
+                <w:rFonts w:asciiTheme="minorHAnsi" w:eastAsia="SimSun" w:hAnsiTheme="minorHAnsi" w:cstheme="minorBidi"/>
+                <w:color w:val="auto"/>
+                <w:sz w:val="22"/>
+                <w:szCs w:val="22"/>
+              </w:rPr>
+            </w:pPr>
+            <w:r>
+              <w:rPr>
+                <w:rStyle w:val="Antrat2Diagrama"/>
+                <w:rFonts w:asciiTheme="minorHAnsi" w:eastAsia="SimSun" w:hAnsiTheme="minorHAnsi" w:cstheme="minorBidi"/>
+                <w:color w:val="auto"/>
+                <w:sz w:val="22"/>
+                <w:szCs w:val="22"/>
+              </w:rPr>
+              <w:t xml:space="preserve">1.1 </w:t>
+            </w:r>
+            <w:r>
+              <w:t>Sistema pra</w:t>
+            </w:r>
+            <w:r>
+              <w:t xml:space="preserve">šo vartotojo </w:t>
+            </w:r>
+            <w:r>
+              <w:t>pateikti</w:t>
+            </w:r>
+            <w:r>
+              <w:t xml:space="preserve"> sa</w:t>
+            </w:r>
+            <w:r>
+              <w:t>vo amžių</w:t>
+            </w:r>
+          </w:p>
+        </w:tc>
+      </w:tr>
+      <w:tr>
+        <w:tc>
+          <w:tcPr>
+            <w:tcW w:w="4675" w:type="dxa"/>
+          </w:tcPr>
+          <w:p>
+            <w:pPr>
+              <w:rPr>
+                <w:rStyle w:val="Antrat2Diagrama"/>
+                <w:rFonts w:asciiTheme="minorHAnsi" w:eastAsia="SimSun" w:hAnsiTheme="minorHAnsi" w:cstheme="minorBidi"/>
+                <w:color w:val="auto"/>
+                <w:sz w:val="22"/>
+                <w:szCs w:val="22"/>
+              </w:rPr>
+            </w:pPr>
+            <w:r>
+              <w:rPr>
+                <w:bCs/>
+              </w:rPr>
+              <w:t xml:space="preserve">2. </w:t>
+            </w:r>
+            <w:r>
+              <w:rPr>
+                <w:bCs/>
+              </w:rPr>
+              <w:t>Vartotojas pateikia savo amžių</w:t>
+            </w:r>
+          </w:p>
+        </w:tc>
+        <w:tc>
+          <w:tcPr>
+            <w:tcW w:w="4675" w:type="dxa"/>
+          </w:tcPr>
+          <w:p>
+            <w:pPr>
+              <w:rPr>
+                <w:rStyle w:val="Antrat2Diagrama"/>
+                <w:rFonts w:asciiTheme="minorHAnsi" w:eastAsia="SimSun" w:hAnsiTheme="minorHAnsi" w:cstheme="minorBidi"/>
+                <w:color w:val="auto"/>
+                <w:sz w:val="22"/>
+                <w:szCs w:val="22"/>
+              </w:rPr>
+            </w:pPr>
+            <w:r>
+              <w:rPr>
+                <w:bCs/>
+              </w:rPr>
+              <w:t xml:space="preserve">2.1 </w:t>
+            </w:r>
+            <w:r>
+              <w:rPr>
+                <w:bCs/>
+              </w:rPr>
+              <w:t xml:space="preserve">Sistema patikrina </w:t>
+            </w:r>
+            <w:r>
+              <w:rPr>
+                <w:bCs/>
+              </w:rPr>
+              <w:t>ar va</w:t>
+            </w:r>
+            <w:r>
+              <w:rPr>
+                <w:bCs/>
+              </w:rPr>
+              <w:t>rtotojo am</w:t>
+            </w:r>
+            <w:r>
+              <w:rPr>
+                <w:bCs/>
+              </w:rPr>
+              <w:t>žius tinkamas</w:t>
+            </w:r>
+          </w:p>
+        </w:tc>
+      </w:tr>
+      <w:tr>
+        <w:tc>
+          <w:tcPr>
+            <w:tcW w:w="4675" w:type="dxa"/>
+          </w:tcPr>
+          <w:p>
+            <w:pPr>
+              <w:rPr>
+                <w:rStyle w:val="Antrat2Diagrama"/>
+                <w:rFonts w:asciiTheme="minorHAnsi" w:eastAsia="SimSun" w:hAnsiTheme="minorHAnsi" w:cstheme="minorBidi"/>
+                <w:color w:val="auto"/>
+                <w:sz w:val="22"/>
+                <w:szCs w:val="22"/>
+              </w:rPr>
+            </w:pPr>
+            <w:r>
+              <w:rPr>
+                <w:b/>
+                <w:bCs/>
+              </w:rPr>
+              <w:t xml:space="preserve">Po sąlyga </w:t>
+            </w:r>
+          </w:p>
+        </w:tc>
+        <w:tc>
+          <w:tcPr>
+            <w:tcW w:w="4675" w:type="dxa"/>
+          </w:tcPr>
+          <w:p>
+            <w:pPr>
+              <w:rPr>
+                <w:rStyle w:val="Antrat2Diagrama"/>
+                <w:rFonts w:asciiTheme="minorHAnsi" w:eastAsia="SimSun" w:hAnsiTheme="minorHAnsi" w:cstheme="minorBidi"/>
+                <w:color w:val="auto"/>
+                <w:sz w:val="22"/>
+                <w:szCs w:val="22"/>
+              </w:rPr>
+            </w:pPr>
+            <w:r>
+              <w:rPr>
+                <w:bCs/>
+              </w:rPr>
+              <w:t>Vartotojas įleidžiamas į žaidimo puslapį</w:t>
+            </w:r>
+          </w:p>
+        </w:tc>
+      </w:tr>
+      <w:tr>
+        <w:tc>
+          <w:tcPr>
+            <w:tcW w:w="9350" w:type="dxa"/>
+            <w:gridSpan w:val="2"/>
+          </w:tcPr>
+          <w:p>
+            <w:pPr>
+              <w:rPr>
+                <w:bCs/>
+              </w:rPr>
+            </w:pPr>
+            <w:r>
+              <w:rPr>
+                <w:b/>
+                <w:bCs/>
+              </w:rPr>
+              <w:t>Alternatyvūs atvijai</w:t>
+            </w:r>
+          </w:p>
+        </w:tc>
+      </w:tr>
+      <w:tr>
+        <w:tc>
+          <w:tcPr>
+            <w:tcW w:w="4675" w:type="dxa"/>
+          </w:tcPr>
+          <w:p>
+            <w:pPr>
+              <w:rPr>
+                <w:bCs/>
+              </w:rPr>
+            </w:pPr>
+            <w:r>
+              <w:rPr>
+                <w:bCs/>
+              </w:rPr>
+              <w:t>2a</w:t>
+            </w:r>
+            <w:r>
+              <w:rPr>
+                <w:bCs/>
+              </w:rPr>
+              <w:t xml:space="preserve">. </w:t>
+            </w:r>
+            <w:r>
+              <w:rPr>
+                <w:bCs/>
+              </w:rPr>
+              <w:t>Vartoto</w:t>
+            </w:r>
+            <w:r>
+              <w:rPr>
+                <w:bCs/>
+              </w:rPr>
+              <w:t>j</w:t>
+            </w:r>
+            <w:r>
+              <w:rPr>
+                <w:bCs/>
+              </w:rPr>
+              <w:t xml:space="preserve">o amžius netinkamas </w:t>
+            </w:r>
+          </w:p>
+        </w:tc>
+        <w:tc>
+          <w:tcPr>
+            <w:tcW w:w="4675" w:type="dxa"/>
+          </w:tcPr>
+          <w:p>
+            <w:pPr>
+              <w:rPr>
+                <w:bCs/>
+              </w:rPr>
+            </w:pPr>
+            <w:r>
+              <w:rPr>
+                <w:bCs/>
+              </w:rPr>
+              <w:t>2a.1</w:t>
+            </w:r>
+            <w:r>
+              <w:rPr>
+                <w:bCs/>
+              </w:rPr>
+              <w:t xml:space="preserve"> Sistema gražina vartotoją į</w:t>
+            </w:r>
+            <w:r>
+              <w:rPr>
+                <w:bCs/>
+              </w:rPr>
+              <w:t xml:space="preserve"> parduotuvės </w:t>
+            </w:r>
+            <w:r>
+              <w:rPr>
+                <w:bCs/>
+              </w:rPr>
+              <w:t>puslapį</w:t>
+            </w:r>
+            <w:r>
+              <w:rPr>
+                <w:bCs/>
+              </w:rPr>
+              <w:t xml:space="preserve"> </w:t>
+            </w:r>
+            <w:r>
+              <w:rPr>
+                <w:bCs/>
+              </w:rPr>
+              <w:t>su pranešimu, kad jo amžius netinkamas</w:t>
+            </w:r>
+          </w:p>
+        </w:tc>
+      </w:tr>
+    </w:tbl>
+    <w:p>
+      <w:pPr>
+        <w:rPr>
+          <w:b/>
+          <w:bCs/>
+        </w:rPr>
+      </w:pPr>
+    </w:p>
+    <w:tbl>
+      <w:tblPr>
+        <w:tblStyle w:val="Lentelstinklelis"/>
+        <w:tblW w:w="0" w:type="auto"/>
+        <w:tblLook w:val="04A0" w:firstRow="1" w:lastRow="0" w:firstColumn="1" w:lastColumn="0" w:noHBand="0" w:noVBand="1"/>
+      </w:tblPr>
+      <w:tblGrid>
+        <w:gridCol w:w="4675"/>
+        <w:gridCol w:w="4675"/>
+      </w:tblGrid>
+      <w:tr>
+        <w:tc>
+          <w:tcPr>
+            <w:tcW w:w="9350" w:type="dxa"/>
+            <w:gridSpan w:val="2"/>
+          </w:tcPr>
+          <w:p>
+            <w:pPr>
+              <w:rPr>
+                <w:b/>
+                <w:bCs/>
+              </w:rPr>
+            </w:pPr>
+            <w:r>
+              <w:rPr>
+                <w:b/>
+                <w:bCs/>
+              </w:rPr>
+              <w:t>Panaudojimo atvejis</w:t>
+            </w:r>
+            <w:r>
+              <w:rPr>
+                <w:b/>
+                <w:bCs/>
+              </w:rPr>
+              <w:t xml:space="preserve"> </w:t>
+            </w:r>
+            <w:r>
+              <w:rPr>
+                <w:b/>
+                <w:bCs/>
+              </w:rPr>
+              <w:t>„</w:t>
+            </w:r>
+            <w:r>
+              <w:rPr>
+                <w:b/>
+                <w:bCs/>
+              </w:rPr>
+              <w:t>Atsiliepimai</w:t>
+            </w:r>
+            <w:r>
+              <w:rPr>
+                <w:b/>
+                <w:bCs/>
+              </w:rPr>
+              <w:t>“</w:t>
+            </w:r>
+          </w:p>
+        </w:tc>
+      </w:tr>
+      <w:tr>
+        <w:tc>
+          <w:tcPr>
+            <w:tcW w:w="4675" w:type="dxa"/>
+          </w:tcPr>
+          <w:p>
+            <w:pPr>
+              <w:rPr>
+                <w:b/>
+                <w:bCs/>
+              </w:rPr>
+            </w:pPr>
+            <w:r>
+              <w:rPr>
+                <w:b/>
+                <w:bCs/>
+              </w:rPr>
+              <w:t>Aktorius</w:t>
+            </w:r>
+          </w:p>
+        </w:tc>
+        <w:tc>
+          <w:tcPr>
+            <w:tcW w:w="4675" w:type="dxa"/>
+          </w:tcPr>
+          <w:p>
+            <w:pPr>
+              <w:rPr>
+                <w:b/>
+                <w:bCs/>
+              </w:rPr>
+            </w:pPr>
+            <w:r>
+              <w:rPr>
+                <w:rStyle w:val="Antrat2Diagrama"/>
+                <w:rFonts w:asciiTheme="minorHAnsi" w:eastAsia="SimSun" w:hAnsiTheme="minorHAnsi" w:cstheme="minorBidi"/>
+                <w:color w:val="auto"/>
+                <w:sz w:val="22"/>
+                <w:szCs w:val="22"/>
+              </w:rPr>
+              <w:t>Vartotojas</w:t>
+            </w:r>
+          </w:p>
+        </w:tc>
+      </w:tr>
+      <w:tr>
+        <w:tc>
+          <w:tcPr>
+            <w:tcW w:w="4675" w:type="dxa"/>
+          </w:tcPr>
+          <w:p>
+            <w:pPr>
+              <w:rPr>
+                <w:b/>
+                <w:bCs/>
+              </w:rPr>
+            </w:pPr>
+            <w:r>
+              <w:rPr>
+                <w:b/>
+                <w:bCs/>
+              </w:rPr>
+              <w:t>Prieš sąlyga</w:t>
+            </w:r>
+          </w:p>
+        </w:tc>
+        <w:tc>
+          <w:tcPr>
+            <w:tcW w:w="4675" w:type="dxa"/>
+          </w:tcPr>
+          <w:p>
+            <w:pPr>
+              <w:rPr>
+                <w:b/>
+                <w:bCs/>
+              </w:rPr>
+            </w:pPr>
+            <w:r>
+              <w:rPr>
+                <w:rStyle w:val="Antrat2Diagrama"/>
+                <w:rFonts w:asciiTheme="minorHAnsi" w:eastAsia="SimSun" w:hAnsiTheme="minorHAnsi" w:cstheme="minorBidi"/>
+                <w:color w:val="auto"/>
+                <w:sz w:val="22"/>
+                <w:szCs w:val="22"/>
+              </w:rPr>
+              <w:t>Vartotojas atidarė žaidimo puslapį</w:t>
+            </w:r>
+          </w:p>
+        </w:tc>
+      </w:tr>
+      <w:tr>
+        <w:tc>
+          <w:tcPr>
+            <w:tcW w:w="4675" w:type="dxa"/>
+          </w:tcPr>
+          <w:p>
+            <w:pPr>
+              <w:rPr>
+                <w:b/>
+                <w:bCs/>
+              </w:rPr>
+            </w:pPr>
+            <w:r>
+              <w:rPr>
+                <w:b/>
+                <w:bCs/>
+              </w:rPr>
+              <w:t>Sužadinimo sąlyga</w:t>
+            </w:r>
+          </w:p>
+        </w:tc>
+        <w:tc>
+          <w:tcPr>
+            <w:tcW w:w="4675" w:type="dxa"/>
+          </w:tcPr>
+          <w:p>
+            <w:pPr>
+              <w:rPr>
+                <w:bCs/>
+              </w:rPr>
+            </w:pPr>
+            <w:r>
+              <w:rPr>
+                <w:bCs/>
+              </w:rPr>
+              <w:t>Vartotojas pasiren</w:t>
+            </w:r>
+            <w:r>
+              <w:rPr>
+                <w:bCs/>
+              </w:rPr>
+              <w:t xml:space="preserve">ka laukelį </w:t>
+            </w:r>
+            <w:r>
+              <w:rPr>
+                <w:bCs/>
+              </w:rPr>
+              <w:t>skirtą rašyti komentarus</w:t>
+            </w:r>
+          </w:p>
+        </w:tc>
+      </w:tr>
+      <w:tr>
+        <w:tc>
+          <w:tcPr>
+            <w:tcW w:w="4675" w:type="dxa"/>
+          </w:tcPr>
+          <w:p>
+            <w:pPr>
+              <w:rPr>
+                <w:b/>
+                <w:bCs/>
+              </w:rPr>
+            </w:pPr>
+            <w:r>
+              <w:rPr>
+                <w:b/>
+                <w:bCs/>
+              </w:rPr>
+              <w:t>Pagrindinis įvykių srautas</w:t>
+            </w:r>
+          </w:p>
+        </w:tc>
+        <w:tc>
+          <w:tcPr>
+            <w:tcW w:w="4675" w:type="dxa"/>
+          </w:tcPr>
+          <w:p>
+            <w:pPr>
+              <w:rPr>
+                <w:b/>
+                <w:bCs/>
+              </w:rPr>
+            </w:pPr>
+            <w:r>
+              <w:rPr>
+                <w:b/>
+                <w:bCs/>
+              </w:rPr>
+              <w:t>Sistemos reakcija ir sprendimai</w:t>
+            </w:r>
+          </w:p>
+        </w:tc>
+      </w:tr>
+      <w:tr>
+        <w:tc>
+          <w:tcPr>
+            <w:tcW w:w="4675" w:type="dxa"/>
+          </w:tcPr>
+          <w:p>
+            <w:pPr>
+              <w:rPr>
+                <w:bCs/>
+              </w:rPr>
+            </w:pPr>
+            <w:r>
+              <w:rPr>
+                <w:bCs/>
+              </w:rPr>
+              <w:t>1.</w:t>
+            </w:r>
+            <w:r>
+              <w:rPr>
+                <w:bCs/>
+              </w:rPr>
+              <w:t xml:space="preserve"> Vartotojas paraš</w:t>
+            </w:r>
+            <w:r>
+              <w:rPr>
+                <w:bCs/>
+              </w:rPr>
+              <w:t>o komentarą</w:t>
+            </w:r>
+            <w:r>
+              <w:rPr>
+                <w:bCs/>
+              </w:rPr>
+              <w:t xml:space="preserve">, pasirenka vertinimą ir </w:t>
+            </w:r>
+            <w:r>
+              <w:rPr>
+                <w:bCs/>
+              </w:rPr>
+              <w:t>pateikia duomenis</w:t>
+            </w:r>
+          </w:p>
+        </w:tc>
+        <w:tc>
+          <w:tcPr>
+            <w:tcW w:w="4675" w:type="dxa"/>
+          </w:tcPr>
+          <w:p>
+            <w:pPr>
+              <w:rPr>
+                <w:bCs/>
+              </w:rPr>
+            </w:pPr>
+            <w:r>
+              <w:rPr>
+                <w:bCs/>
+              </w:rPr>
+              <w:t>1.1 Sistema įrašo pateiktus duomenis į duomenų bazė</w:t>
+            </w:r>
+          </w:p>
+        </w:tc>
+      </w:tr>
+      <w:tr>
+        <w:tc>
+          <w:tcPr>
+            <w:tcW w:w="4675" w:type="dxa"/>
+          </w:tcPr>
+          <w:p>
+            <w:pPr>
+              <w:rPr>
+                <w:bCs/>
+              </w:rPr>
+            </w:pPr>
+            <w:r>
+              <w:rPr>
+                <w:b/>
+                <w:bCs/>
+              </w:rPr>
+              <w:t>Po sąlyga</w:t>
+            </w:r>
+          </w:p>
+        </w:tc>
+        <w:tc>
+          <w:tcPr>
+            <w:tcW w:w="4675" w:type="dxa"/>
+          </w:tcPr>
+          <w:p>
+            <w:pPr>
+              <w:rPr>
+                <w:bCs/>
+              </w:rPr>
+            </w:pPr>
+            <w:r>
+              <w:rPr>
+                <w:bCs/>
+              </w:rPr>
+              <w:t>Atsiliepimas rodomas prie kitų atsiliepimų</w:t>
+            </w:r>
+          </w:p>
+        </w:tc>
+      </w:tr>
+    </w:tbl>
+    <w:p>
+      <w:pPr>
+        <w:rPr>
+          <w:bCs/>
+        </w:rPr>
+      </w:pPr>
+    </w:p>
+    <w:tbl>
+      <w:tblPr>
+        <w:tblStyle w:val="Lentelstinklelis"/>
+        <w:tblW w:w="0" w:type="auto"/>
+        <w:tblLook w:val="04A0" w:firstRow="1" w:lastRow="0" w:firstColumn="1" w:lastColumn="0" w:noHBand="0" w:noVBand="1"/>
+      </w:tblPr>
+      <w:tblGrid>
+        <w:gridCol w:w="4675"/>
+        <w:gridCol w:w="4675"/>
+      </w:tblGrid>
+      <w:tr>
+        <w:tc>
+          <w:tcPr>
+            <w:tcW w:w="9350" w:type="dxa"/>
+            <w:gridSpan w:val="2"/>
+          </w:tcPr>
+          <w:p>
+            <w:pPr>
+              <w:rPr>
+                <w:bCs/>
+              </w:rPr>
+            </w:pPr>
+            <w:r>
+              <w:rPr>
+                <w:b/>
+                <w:bCs/>
+              </w:rPr>
+              <w:t>Panaudojimo atvejis</w:t>
+            </w:r>
+            <w:r>
+              <w:rPr>
+                <w:b/>
+                <w:bCs/>
+              </w:rPr>
+              <w:t xml:space="preserve"> </w:t>
+            </w:r>
+            <w:r>
+              <w:rPr>
+                <w:b/>
+                <w:bCs/>
+              </w:rPr>
+              <w:t>„</w:t>
+            </w:r>
+            <w:r>
+              <w:rPr>
+                <w:b/>
+                <w:bCs/>
+              </w:rPr>
+              <w:t>Panašių žaidimų sąrašo naudojimas</w:t>
+            </w:r>
+            <w:r>
+              <w:rPr>
+                <w:b/>
+                <w:bCs/>
+              </w:rPr>
+              <w:t>“</w:t>
+            </w:r>
+          </w:p>
+        </w:tc>
+      </w:tr>
+      <w:tr>
+        <w:tc>
+          <w:tcPr>
+            <w:tcW w:w="4675" w:type="dxa"/>
+          </w:tcPr>
+          <w:p>
+            <w:pPr>
+              <w:rPr>
+                <w:bCs/>
+              </w:rPr>
+            </w:pPr>
+            <w:r>
+              <w:rPr>
+                <w:b/>
+                <w:bCs/>
+              </w:rPr>
+              <w:t>Aktorius</w:t>
+            </w:r>
+          </w:p>
+        </w:tc>
+        <w:tc>
+          <w:tcPr>
+            <w:tcW w:w="4675" w:type="dxa"/>
+          </w:tcPr>
+          <w:p>
+            <w:pPr>
+              <w:rPr>
+                <w:bCs/>
+              </w:rPr>
+            </w:pPr>
+            <w:r>
+              <w:rPr>
+                <w:bCs/>
+              </w:rPr>
+              <w:t>Vartotojas</w:t>
+            </w:r>
+          </w:p>
+        </w:tc>
+      </w:tr>
+      <w:tr>
+        <w:tc>
+          <w:tcPr>
+            <w:tcW w:w="4675" w:type="dxa"/>
+          </w:tcPr>
+          <w:p>
+            <w:pPr>
+              <w:rPr>
+                <w:bCs/>
+              </w:rPr>
+            </w:pPr>
+            <w:r>
+              <w:rPr>
+                <w:b/>
+                <w:bCs/>
+              </w:rPr>
+              <w:t>Prieš sąlyga</w:t>
+            </w:r>
+          </w:p>
+        </w:tc>
+        <w:tc>
+          <w:tcPr>
+            <w:tcW w:w="4675" w:type="dxa"/>
+          </w:tcPr>
+          <w:p>
+            <w:pPr>
+              <w:rPr>
+                <w:bCs/>
+              </w:rPr>
+            </w:pPr>
+            <w:r>
+              <w:rPr>
+                <w:rStyle w:val="Antrat2Diagrama"/>
+                <w:rFonts w:asciiTheme="minorHAnsi" w:eastAsia="SimSun" w:hAnsiTheme="minorHAnsi" w:cstheme="minorBidi"/>
+                <w:color w:val="auto"/>
+                <w:sz w:val="22"/>
+                <w:szCs w:val="22"/>
+              </w:rPr>
+              <w:t>Vartotojas atidarė žaidimo puslapį</w:t>
+            </w:r>
+          </w:p>
+        </w:tc>
+      </w:tr>
+      <w:tr>
+        <w:tc>
+          <w:tcPr>
+            <w:tcW w:w="4675" w:type="dxa"/>
+          </w:tcPr>
+          <w:p>
+            <w:pPr>
+              <w:rPr>
+                <w:bCs/>
+              </w:rPr>
+            </w:pPr>
+            <w:r>
+              <w:rPr>
+                <w:b/>
+                <w:bCs/>
+              </w:rPr>
+              <w:t>Sužadinimo sąlyga</w:t>
+            </w:r>
+          </w:p>
+        </w:tc>
+        <w:tc>
+          <w:tcPr>
+            <w:tcW w:w="4675" w:type="dxa"/>
+          </w:tcPr>
+          <w:p>
+            <w:pPr>
+              <w:rPr>
+                <w:bCs/>
+              </w:rPr>
+            </w:pPr>
+            <w:r>
+              <w:rPr>
+                <w:rStyle w:val="Antrat2Diagrama"/>
+                <w:rFonts w:asciiTheme="minorHAnsi" w:eastAsia="SimSun" w:hAnsiTheme="minorHAnsi" w:cstheme="minorBidi"/>
+                <w:color w:val="auto"/>
+                <w:sz w:val="22"/>
+                <w:szCs w:val="22"/>
+              </w:rPr>
+              <w:t>Žaidimo puslapio atidarymas</w:t>
+            </w:r>
+          </w:p>
+        </w:tc>
+      </w:tr>
+      <w:tr>
+        <w:tc>
+          <w:tcPr>
+            <w:tcW w:w="4675" w:type="dxa"/>
+          </w:tcPr>
+          <w:p>
+            <w:pPr>
+              <w:rPr>
+                <w:bCs/>
+              </w:rPr>
+            </w:pPr>
+            <w:r>
+              <w:rPr>
+                <w:b/>
+                <w:bCs/>
+              </w:rPr>
+              <w:t>Pagrindinis įvykių srautas</w:t>
+            </w:r>
+          </w:p>
+        </w:tc>
+        <w:tc>
+          <w:tcPr>
+            <w:tcW w:w="4675" w:type="dxa"/>
+          </w:tcPr>
+          <w:p>
+            <w:pPr>
+              <w:rPr>
+                <w:bCs/>
+              </w:rPr>
+            </w:pPr>
+            <w:r>
+              <w:rPr>
+                <w:b/>
+                <w:bCs/>
+              </w:rPr>
+              <w:t>Sistemos reakcija ir sprendimai</w:t>
+            </w:r>
+          </w:p>
+        </w:tc>
+      </w:tr>
+      <w:tr>
+        <w:tc>
+          <w:tcPr>
+            <w:tcW w:w="4675" w:type="dxa"/>
+          </w:tcPr>
+          <w:p>
+            <w:pPr>
+              <w:rPr>
+                <w:bCs/>
+              </w:rPr>
+            </w:pPr>
+            <w:r>
+              <w:rPr>
+                <w:bCs/>
+              </w:rPr>
+              <w:t>1.</w:t>
+            </w:r>
+            <w:r>
+              <w:rPr>
+                <w:bCs/>
+              </w:rPr>
+              <w:t xml:space="preserve"> Atidarytas žaidimo puslapis</w:t>
+            </w:r>
+          </w:p>
+        </w:tc>
+        <w:tc>
+          <w:tcPr>
+            <w:tcW w:w="4675" w:type="dxa"/>
+          </w:tcPr>
+          <w:p>
+            <w:pPr>
+              <w:rPr>
+                <w:bCs/>
+              </w:rPr>
+            </w:pPr>
+            <w:r>
+              <w:rPr>
+                <w:bCs/>
+              </w:rPr>
+              <w:t xml:space="preserve">1.1 </w:t>
+            </w:r>
+            <w:r>
+              <w:rPr>
+                <w:bCs/>
+              </w:rPr>
+              <w:t xml:space="preserve">Sistema kreipiasi i duomenų bazė su </w:t>
+            </w:r>
+            <w:r>
+              <w:rPr>
+                <w:bCs/>
+              </w:rPr>
+              <w:t>užklausa gauti tokio pačio žanro žaidimus</w:t>
+            </w:r>
+          </w:p>
+        </w:tc>
+      </w:tr>
+      <w:tr>
+        <w:tc>
+          <w:tcPr>
+            <w:tcW w:w="4675" w:type="dxa"/>
+          </w:tcPr>
+          <w:p>
+            <w:pPr>
+              <w:rPr>
+                <w:bCs/>
+              </w:rPr>
+            </w:pPr>
+            <w:r>
+              <w:rPr>
+                <w:bCs/>
+              </w:rPr>
+              <w:t>2.</w:t>
+            </w:r>
+            <w:r>
+              <w:rPr>
+                <w:bCs/>
+              </w:rPr>
+              <w:t xml:space="preserve"> Sistema gauna </w:t>
+            </w:r>
+            <w:r>
+              <w:rPr>
+                <w:bCs/>
+              </w:rPr>
+              <w:t>tokio pačio žanro žaidimus</w:t>
+            </w:r>
+          </w:p>
+        </w:tc>
+        <w:tc>
+          <w:tcPr>
+            <w:tcW w:w="4675" w:type="dxa"/>
+          </w:tcPr>
+          <w:p>
+            <w:pPr>
+              <w:rPr>
+                <w:bCs/>
+              </w:rPr>
+            </w:pPr>
+            <w:r>
+              <w:rPr>
+                <w:bCs/>
+              </w:rPr>
+              <w:t xml:space="preserve">2.1 </w:t>
+            </w:r>
+            <w:r>
+              <w:rPr>
+                <w:bCs/>
+              </w:rPr>
+              <w:t xml:space="preserve">Sistema </w:t>
+            </w:r>
+            <w:r>
+              <w:rPr>
+                <w:bCs/>
+              </w:rPr>
+              <w:t xml:space="preserve">iš gauto sąrašo </w:t>
+            </w:r>
+            <w:r>
+              <w:rPr>
+                <w:bCs/>
+              </w:rPr>
+              <w:t>pare</w:t>
+            </w:r>
+            <w:r>
+              <w:rPr>
+                <w:bCs/>
+              </w:rPr>
+              <w:t xml:space="preserve">nka penkis </w:t>
+            </w:r>
+            <w:r>
+              <w:rPr>
+                <w:bCs/>
+              </w:rPr>
+              <w:t xml:space="preserve">populiariausius </w:t>
+            </w:r>
+            <w:r>
+              <w:rPr>
+                <w:bCs/>
+              </w:rPr>
+              <w:t>žaidimus</w:t>
+            </w:r>
+          </w:p>
+        </w:tc>
+      </w:tr>
+      <w:tr>
+        <w:tc>
+          <w:tcPr>
+            <w:tcW w:w="4675" w:type="dxa"/>
+          </w:tcPr>
+          <w:p>
+            <w:pPr>
+              <w:rPr>
+                <w:b/>
+                <w:bCs/>
+              </w:rPr>
+            </w:pPr>
+            <w:r>
+              <w:rPr>
+                <w:b/>
+                <w:bCs/>
+              </w:rPr>
+              <w:t>Po sąlyga</w:t>
+            </w:r>
+          </w:p>
+        </w:tc>
+        <w:tc>
+          <w:tcPr>
+            <w:tcW w:w="4675" w:type="dxa"/>
+          </w:tcPr>
+          <w:p>
+            <w:pPr>
+              <w:rPr>
+                <w:bCs/>
+              </w:rPr>
+            </w:pPr>
+            <w:r>
+              <w:rPr>
+                <w:bCs/>
+              </w:rPr>
+              <w:t>Rodomi penki panašūs žaidimai</w:t>
+            </w:r>
+          </w:p>
+        </w:tc>
+      </w:tr>
+    </w:tbl>
+    <w:p>
+      <w:pPr>
+        <w:rPr>
+          <w:bCs/>
+        </w:rPr>
+      </w:pPr>
+    </w:p>
+    <w:tbl>
+      <w:tblPr>
+        <w:tblStyle w:val="Lentelstinklelis"/>
+        <w:tblW w:w="0" w:type="auto"/>
+        <w:tblLook w:val="04A0" w:firstRow="1" w:lastRow="0" w:firstColumn="1" w:lastColumn="0" w:noHBand="0" w:noVBand="1"/>
+      </w:tblPr>
+      <w:tblGrid>
+        <w:gridCol w:w="4675"/>
+        <w:gridCol w:w="4675"/>
+      </w:tblGrid>
+      <w:tr>
+        <w:tc>
+          <w:tcPr>
+            <w:tcW w:w="9350" w:type="dxa"/>
+            <w:gridSpan w:val="2"/>
+          </w:tcPr>
+          <w:p>
+            <w:pPr>
+              <w:rPr>
+                <w:bCs/>
+              </w:rPr>
+            </w:pPr>
+            <w:r>
+              <w:rPr>
+                <w:b/>
+                <w:bCs/>
+              </w:rPr>
+              <w:t>Panaudojimo atvejis</w:t>
+            </w:r>
+            <w:r>
+              <w:rPr>
+                <w:b/>
+                <w:bCs/>
+              </w:rPr>
+              <w:t xml:space="preserve"> </w:t>
+            </w:r>
+            <w:r>
+              <w:rPr>
+                <w:b/>
+                <w:bCs/>
+              </w:rPr>
+              <w:t>„</w:t>
+            </w:r>
+            <w:r>
+              <w:rPr>
+                <w:b/>
+                <w:bCs/>
+              </w:rPr>
+              <w:t>Žaidimo žymėjimas</w:t>
+            </w:r>
+            <w:r>
+              <w:rPr>
+                <w:b/>
+                <w:bCs/>
+              </w:rPr>
+              <w:t>“</w:t>
+            </w:r>
+          </w:p>
+        </w:tc>
+      </w:tr>
+      <w:tr>
+        <w:tc>
+          <w:tcPr>
+            <w:tcW w:w="4675" w:type="dxa"/>
+          </w:tcPr>
+          <w:p>
+            <w:pPr>
+              <w:rPr>
+                <w:bCs/>
+              </w:rPr>
+            </w:pPr>
+            <w:r>
+              <w:rPr>
+                <w:b/>
+                <w:bCs/>
+              </w:rPr>
+              <w:t>Aktorius</w:t>
+            </w:r>
+          </w:p>
+        </w:tc>
+        <w:tc>
+          <w:tcPr>
+            <w:tcW w:w="4675" w:type="dxa"/>
+          </w:tcPr>
+          <w:p>
+            <w:pPr>
+              <w:rPr>
+                <w:bCs/>
+              </w:rPr>
+            </w:pPr>
+            <w:r>
+              <w:rPr>
+                <w:bCs/>
+              </w:rPr>
+              <w:t>Vartotojas</w:t>
+            </w:r>
+          </w:p>
+        </w:tc>
+      </w:tr>
+      <w:tr>
+        <w:tc>
+          <w:tcPr>
+            <w:tcW w:w="4675" w:type="dxa"/>
+          </w:tcPr>
+          <w:p>
+            <w:pPr>
+              <w:rPr>
+                <w:bCs/>
+              </w:rPr>
+            </w:pPr>
+            <w:r>
+              <w:rPr>
+                <w:b/>
+                <w:bCs/>
+              </w:rPr>
+              <w:t>Prieš sąlyga</w:t>
+            </w:r>
+          </w:p>
+        </w:tc>
+        <w:tc>
+          <w:tcPr>
+            <w:tcW w:w="4675" w:type="dxa"/>
+          </w:tcPr>
+          <w:p>
+            <w:pPr>
+              <w:rPr>
+                <w:bCs/>
+              </w:rPr>
+            </w:pPr>
+            <w:r>
+              <w:rPr>
+                <w:rStyle w:val="Antrat2Diagrama"/>
+                <w:rFonts w:asciiTheme="minorHAnsi" w:eastAsia="SimSun" w:hAnsiTheme="minorHAnsi" w:cstheme="minorBidi"/>
+                <w:color w:val="auto"/>
+                <w:sz w:val="22"/>
+                <w:szCs w:val="22"/>
+              </w:rPr>
+              <w:t>Vartotojas atidarė žaidimo puslapį</w:t>
+            </w:r>
+          </w:p>
+        </w:tc>
+      </w:tr>
+      <w:tr>
+        <w:tc>
+          <w:tcPr>
+            <w:tcW w:w="4675" w:type="dxa"/>
+          </w:tcPr>
+          <w:p>
+            <w:pPr>
+              <w:rPr>
+                <w:bCs/>
+              </w:rPr>
+            </w:pPr>
+            <w:r>
+              <w:rPr>
+                <w:b/>
+                <w:bCs/>
+              </w:rPr>
+              <w:t>Sužadinimo sąlyga</w:t>
+            </w:r>
+          </w:p>
+        </w:tc>
+        <w:tc>
+          <w:tcPr>
+            <w:tcW w:w="4675" w:type="dxa"/>
+          </w:tcPr>
+          <w:p>
+            <w:pPr>
+              <w:rPr>
+                <w:bCs/>
+              </w:rPr>
+            </w:pPr>
+            <w:r>
+              <w:rPr>
+                <w:bCs/>
+              </w:rPr>
+              <w:t>Mygtuko „žymėti“ paspaudimas</w:t>
+            </w:r>
+          </w:p>
+        </w:tc>
+      </w:tr>
+      <w:tr>
+        <w:tc>
+          <w:tcPr>
+            <w:tcW w:w="4675" w:type="dxa"/>
+          </w:tcPr>
+          <w:p>
+            <w:pPr>
+              <w:rPr>
+                <w:bCs/>
+              </w:rPr>
+            </w:pPr>
+            <w:r>
+              <w:rPr>
+                <w:b/>
+                <w:bCs/>
+              </w:rPr>
+              <w:t>Pagrindinis įvykių srautas</w:t>
+            </w:r>
+          </w:p>
+        </w:tc>
+        <w:tc>
+          <w:tcPr>
+            <w:tcW w:w="4675" w:type="dxa"/>
+          </w:tcPr>
+          <w:p>
+            <w:pPr>
+              <w:rPr>
+                <w:bCs/>
+              </w:rPr>
+            </w:pPr>
+            <w:r>
+              <w:rPr>
+                <w:b/>
+                <w:bCs/>
+              </w:rPr>
+              <w:t>Sistemos reakcija ir sprendimai</w:t>
+            </w:r>
+          </w:p>
+        </w:tc>
+      </w:tr>
+      <w:tr>
+        <w:tc>
+          <w:tcPr>
+            <w:tcW w:w="4675" w:type="dxa"/>
+          </w:tcPr>
+          <w:p>
+            <w:pPr>
+              <w:rPr>
+                <w:bCs/>
+              </w:rPr>
+            </w:pPr>
+            <w:r>
+              <w:rPr>
+                <w:bCs/>
+              </w:rPr>
+              <w:t>1.</w:t>
+            </w:r>
+            <w:r>
+              <w:rPr>
+                <w:bCs/>
+              </w:rPr>
+              <w:t xml:space="preserve"> </w:t>
+            </w:r>
+            <w:r>
+              <w:rPr>
+                <w:bCs/>
+              </w:rPr>
+              <w:t>Vartotojas paspaud</w:t>
+            </w:r>
+            <w:r>
+              <w:rPr>
+                <w:bCs/>
+              </w:rPr>
+              <w:t>žia mygtu</w:t>
+            </w:r>
+            <w:r>
+              <w:rPr>
+                <w:bCs/>
+              </w:rPr>
+              <w:t>ką „žymėti“</w:t>
+            </w:r>
+          </w:p>
+        </w:tc>
+        <w:tc>
+          <w:tcPr>
+            <w:tcW w:w="4675" w:type="dxa"/>
+          </w:tcPr>
+          <w:p>
+            <w:pPr>
+              <w:rPr>
+                <w:bCs/>
+              </w:rPr>
+            </w:pPr>
+            <w:r>
+              <w:rPr>
+                <w:bCs/>
+              </w:rPr>
+              <w:t xml:space="preserve">1.1 Sistema gražina laukelį kuriame vartotojas gali </w:t>
+            </w:r>
+            <w:r>
+              <w:rPr>
+                <w:bCs/>
+              </w:rPr>
+              <w:t xml:space="preserve">pasirašyti sau pastabą </w:t>
+            </w:r>
+            <w:r>
+              <w:rPr>
+                <w:bCs/>
+              </w:rPr>
+              <w:t xml:space="preserve"> </w:t>
+            </w:r>
+          </w:p>
+        </w:tc>
+      </w:tr>
+      <w:tr>
+        <w:tc>
+          <w:tcPr>
+            <w:tcW w:w="4675" w:type="dxa"/>
+          </w:tcPr>
+          <w:p>
+            <w:pPr>
+              <w:rPr>
+                <w:bCs/>
+              </w:rPr>
+            </w:pPr>
+            <w:r>
+              <w:rPr>
+                <w:bCs/>
+              </w:rPr>
+              <w:t xml:space="preserve">2. Vartotojas </w:t>
+            </w:r>
+            <w:r>
+              <w:rPr>
+                <w:bCs/>
+              </w:rPr>
+              <w:t>įra</w:t>
+            </w:r>
+            <w:r>
+              <w:rPr>
+                <w:bCs/>
+              </w:rPr>
+              <w:t>šo savo pastabą</w:t>
+            </w:r>
+            <w:r>
+              <w:rPr>
+                <w:bCs/>
+              </w:rPr>
+              <w:t xml:space="preserve"> (nebūtina)</w:t>
+            </w:r>
+            <w:r>
+              <w:rPr>
+                <w:bCs/>
+              </w:rPr>
+              <w:t xml:space="preserve"> ir patvirtina </w:t>
+            </w:r>
+            <w:r>
+              <w:rPr>
+                <w:bCs/>
+              </w:rPr>
+              <w:t>žymėjimą</w:t>
+            </w:r>
+          </w:p>
+        </w:tc>
+        <w:tc>
+          <w:tcPr>
+            <w:tcW w:w="4675" w:type="dxa"/>
+          </w:tcPr>
+          <w:p>
+            <w:pPr>
+              <w:rPr>
+                <w:bCs/>
+              </w:rPr>
+            </w:pPr>
+            <w:r>
+              <w:rPr>
+                <w:bCs/>
+              </w:rPr>
+              <w:t xml:space="preserve">2.1 </w:t>
+            </w:r>
+            <w:r>
+              <w:rPr>
+                <w:bCs/>
+              </w:rPr>
+              <w:t xml:space="preserve">Sistema duomenis įrašo </w:t>
+            </w:r>
+            <w:r>
+              <w:rPr>
+                <w:bCs/>
+              </w:rPr>
+              <w:t>į duomenų bazė</w:t>
+            </w:r>
+          </w:p>
+        </w:tc>
+      </w:tr>
+      <w:tr>
+        <w:tc>
+          <w:tcPr>
+            <w:tcW w:w="4675" w:type="dxa"/>
+          </w:tcPr>
+          <w:p>
+            <w:pPr>
+              <w:rPr>
+                <w:bCs/>
+              </w:rPr>
+            </w:pPr>
+            <w:r>
+              <w:rPr>
+                <w:b/>
+                <w:bCs/>
+              </w:rPr>
+              <w:t>Po sąlyga</w:t>
+            </w:r>
+          </w:p>
+        </w:tc>
+        <w:tc>
+          <w:tcPr>
+            <w:tcW w:w="4675" w:type="dxa"/>
+          </w:tcPr>
+          <w:p>
+            <w:pPr>
+              <w:rPr>
+                <w:bCs/>
+              </w:rPr>
+            </w:pPr>
+            <w:r>
+              <w:rPr>
+                <w:bCs/>
+              </w:rPr>
+              <w:t>Parodomas pranešimas, kad žaidimas buvo pažymėtas</w:t>
+            </w:r>
+          </w:p>
+        </w:tc>
+      </w:tr>
+    </w:tbl>
+    <w:p>
+      <w:pPr>
+        <w:rPr>
+          <w:bCs/>
+        </w:rPr>
+      </w:pPr>
+    </w:p>
+    <w:tbl>
+      <w:tblPr>
+        <w:tblStyle w:val="Lentelstinklelis"/>
+        <w:tblW w:w="0" w:type="auto"/>
+        <w:tblLook w:val="04A0" w:firstRow="1" w:lastRow="0" w:firstColumn="1" w:lastColumn="0" w:noHBand="0" w:noVBand="1"/>
+      </w:tblPr>
+      <w:tblGrid>
+        <w:gridCol w:w="4675"/>
+        <w:gridCol w:w="4675"/>
+      </w:tblGrid>
+      <w:tr>
+        <w:tc>
+          <w:tcPr>
+            <w:tcW w:w="9350" w:type="dxa"/>
+            <w:gridSpan w:val="2"/>
+          </w:tcPr>
+          <w:p>
+            <w:pPr>
+              <w:rPr>
+                <w:bCs/>
+              </w:rPr>
+            </w:pPr>
+            <w:r>
+              <w:rPr>
+                <w:b/>
+                <w:bCs/>
+              </w:rPr>
+              <w:t>Panaudojimo atvejis</w:t>
+            </w:r>
+            <w:r>
+              <w:rPr>
+                <w:b/>
+                <w:bCs/>
+              </w:rPr>
+              <w:t xml:space="preserve"> </w:t>
+            </w:r>
+            <w:r>
+              <w:rPr>
+                <w:b/>
+                <w:bCs/>
+              </w:rPr>
+              <w:t>„</w:t>
+            </w:r>
+            <w:r>
+              <w:rPr>
+                <w:b/>
+                <w:bCs/>
+              </w:rPr>
+              <w:t xml:space="preserve">Žaidimo </w:t>
+            </w:r>
+            <w:r>
+              <w:rPr>
+                <w:b/>
+                <w:bCs/>
+              </w:rPr>
+              <w:t>pridėjimas į krepšelį</w:t>
+            </w:r>
+            <w:r>
+              <w:rPr>
+                <w:b/>
+                <w:bCs/>
+              </w:rPr>
+              <w:t>“</w:t>
+            </w:r>
+          </w:p>
+        </w:tc>
+      </w:tr>
+      <w:tr>
+        <w:tc>
+          <w:tcPr>
+            <w:tcW w:w="4675" w:type="dxa"/>
+          </w:tcPr>
+          <w:p>
+            <w:pPr>
+              <w:rPr>
+                <w:bCs/>
+              </w:rPr>
+            </w:pPr>
+            <w:r>
+              <w:rPr>
+                <w:b/>
+                <w:bCs/>
+              </w:rPr>
+              <w:t>Aktorius</w:t>
+            </w:r>
+          </w:p>
+        </w:tc>
+        <w:tc>
+          <w:tcPr>
+            <w:tcW w:w="4675" w:type="dxa"/>
+          </w:tcPr>
+          <w:p>
+            <w:pPr>
+              <w:rPr>
+                <w:bCs/>
+              </w:rPr>
+            </w:pPr>
+            <w:r>
+              <w:rPr>
+                <w:bCs/>
+              </w:rPr>
+              <w:t>Vartotojas</w:t>
+            </w:r>
+          </w:p>
+        </w:tc>
+      </w:tr>
+      <w:tr>
+        <w:tc>
+          <w:tcPr>
+            <w:tcW w:w="4675" w:type="dxa"/>
+          </w:tcPr>
+          <w:p>
+            <w:pPr>
+              <w:rPr>
+                <w:bCs/>
+              </w:rPr>
+            </w:pPr>
+            <w:r>
+              <w:rPr>
+                <w:b/>
+                <w:bCs/>
+              </w:rPr>
+              <w:t>Prieš sąlyga</w:t>
+            </w:r>
+          </w:p>
+        </w:tc>
+        <w:tc>
+          <w:tcPr>
+            <w:tcW w:w="4675" w:type="dxa"/>
+          </w:tcPr>
+          <w:p>
+            <w:pPr>
+              <w:rPr>
+                <w:bCs/>
+              </w:rPr>
+            </w:pPr>
+            <w:r>
+              <w:rPr>
+                <w:rStyle w:val="Antrat2Diagrama"/>
+                <w:rFonts w:asciiTheme="minorHAnsi" w:eastAsia="SimSun" w:hAnsiTheme="minorHAnsi" w:cstheme="minorBidi"/>
+                <w:color w:val="auto"/>
+                <w:sz w:val="22"/>
+                <w:szCs w:val="22"/>
+              </w:rPr>
+              <w:t>Vartotojas atidarė žaidimo puslapį</w:t>
+            </w:r>
+          </w:p>
+        </w:tc>
+      </w:tr>
+      <w:tr>
+        <w:tc>
+          <w:tcPr>
+            <w:tcW w:w="4675" w:type="dxa"/>
+          </w:tcPr>
+          <w:p>
+            <w:pPr>
+              <w:rPr>
+                <w:bCs/>
+              </w:rPr>
+            </w:pPr>
+            <w:r>
+              <w:rPr>
+                <w:b/>
+                <w:bCs/>
+              </w:rPr>
+              <w:t>Sužadinimo sąlyga</w:t>
+            </w:r>
+          </w:p>
+        </w:tc>
+        <w:tc>
+          <w:tcPr>
+            <w:tcW w:w="4675" w:type="dxa"/>
+          </w:tcPr>
+          <w:p>
+            <w:pPr>
+              <w:rPr>
+                <w:bCs/>
+              </w:rPr>
+            </w:pPr>
+            <w:r>
+              <w:rPr>
+                <w:bCs/>
+              </w:rPr>
+              <w:t xml:space="preserve">Mygtuku </w:t>
+            </w:r>
+            <w:r>
+              <w:rPr>
+                <w:bCs/>
+              </w:rPr>
+              <w:t>„dėti į krepšelį“ paspaudimas</w:t>
+            </w:r>
+          </w:p>
+        </w:tc>
+      </w:tr>
+      <w:tr>
+        <w:tc>
+          <w:tcPr>
+            <w:tcW w:w="4675" w:type="dxa"/>
+          </w:tcPr>
+          <w:p>
+            <w:pPr>
+              <w:rPr>
+                <w:bCs/>
+              </w:rPr>
+            </w:pPr>
+            <w:r>
+              <w:rPr>
+                <w:b/>
+                <w:bCs/>
+              </w:rPr>
+              <w:t>Pagrindinis įvykių srautas</w:t>
+            </w:r>
+          </w:p>
+        </w:tc>
+        <w:tc>
+          <w:tcPr>
+            <w:tcW w:w="4675" w:type="dxa"/>
+          </w:tcPr>
+          <w:p>
+            <w:pPr>
+              <w:rPr>
+                <w:bCs/>
+              </w:rPr>
+            </w:pPr>
+            <w:r>
+              <w:rPr>
+                <w:b/>
+                <w:bCs/>
+              </w:rPr>
+              <w:t>Sistemos reakcija ir sprendimai</w:t>
+            </w:r>
+          </w:p>
+        </w:tc>
+      </w:tr>
+      <w:tr>
+        <w:tc>
+          <w:tcPr>
+            <w:tcW w:w="4675" w:type="dxa"/>
+          </w:tcPr>
+          <w:p>
+            <w:pPr>
+              <w:rPr>
+                <w:bCs/>
+              </w:rPr>
+            </w:pPr>
+            <w:r>
+              <w:rPr>
+                <w:bCs/>
+              </w:rPr>
+              <w:t>1.</w:t>
+            </w:r>
+            <w:r>
+              <w:rPr>
+                <w:bCs/>
+              </w:rPr>
+              <w:t xml:space="preserve"> </w:t>
+            </w:r>
+            <w:r>
+              <w:rPr>
+                <w:bCs/>
+              </w:rPr>
+              <w:t>Vartotojas paspaudžia mygtuką „dėti į krepšelį“</w:t>
+            </w:r>
+          </w:p>
+        </w:tc>
+        <w:tc>
+          <w:tcPr>
+            <w:tcW w:w="4675" w:type="dxa"/>
+          </w:tcPr>
+          <w:p>
+            <w:pPr>
+              <w:rPr>
+                <w:bCs/>
+              </w:rPr>
+            </w:pPr>
+            <w:r>
+              <w:rPr>
+                <w:bCs/>
+              </w:rPr>
+              <w:t xml:space="preserve">1.1 </w:t>
+            </w:r>
+            <w:r>
+              <w:rPr>
+                <w:bCs/>
+              </w:rPr>
+              <w:t>Sistema prašo patvirtinimo</w:t>
+            </w:r>
+          </w:p>
+        </w:tc>
+      </w:tr>
+      <w:tr>
+        <w:tc>
+          <w:tcPr>
+            <w:tcW w:w="4675" w:type="dxa"/>
+          </w:tcPr>
+          <w:p>
+            <w:pPr>
+              <w:rPr>
+                <w:bCs/>
+              </w:rPr>
+            </w:pPr>
+            <w:r>
+              <w:rPr>
+                <w:bCs/>
+              </w:rPr>
+              <w:t xml:space="preserve">2. </w:t>
+            </w:r>
+            <w:r>
+              <w:rPr>
+                <w:bCs/>
+              </w:rPr>
+              <w:t>Vartotojas sutinka žaidimą įsidėti į krepšelį</w:t>
+            </w:r>
+          </w:p>
+        </w:tc>
+        <w:tc>
+          <w:tcPr>
+            <w:tcW w:w="4675" w:type="dxa"/>
+          </w:tcPr>
+          <w:p>
+            <w:pPr>
+              <w:rPr>
+                <w:bCs/>
+              </w:rPr>
+            </w:pPr>
+            <w:r>
+              <w:rPr>
+                <w:bCs/>
+              </w:rPr>
+              <w:t xml:space="preserve">2.1 </w:t>
+            </w:r>
+            <w:r>
+              <w:rPr>
+                <w:bCs/>
+              </w:rPr>
+              <w:t xml:space="preserve">Sistema </w:t>
+            </w:r>
+            <w:r>
+              <w:rPr>
+                <w:bCs/>
+              </w:rPr>
+              <w:t>įdeda žaidimą į krepšelį</w:t>
+            </w:r>
+          </w:p>
+        </w:tc>
+      </w:tr>
+      <w:tr>
+        <w:tc>
+          <w:tcPr>
+            <w:tcW w:w="4675" w:type="dxa"/>
+          </w:tcPr>
+          <w:p>
+            <w:pPr>
+              <w:rPr>
+                <w:bCs/>
+              </w:rPr>
+            </w:pPr>
+            <w:r>
+              <w:rPr>
+                <w:b/>
+                <w:bCs/>
+              </w:rPr>
+              <w:t>Po sąlyga</w:t>
+            </w:r>
+          </w:p>
+        </w:tc>
+        <w:tc>
+          <w:tcPr>
+            <w:tcW w:w="4675" w:type="dxa"/>
+          </w:tcPr>
+          <w:p>
+            <w:pPr>
+              <w:rPr>
+                <w:bCs/>
+              </w:rPr>
+            </w:pPr>
+            <w:r>
+              <w:rPr>
+                <w:bCs/>
+              </w:rPr>
+              <w:t>Pranešimas, kad žaidimas buvo įdė</w:t>
+            </w:r>
+            <w:r>
+              <w:rPr>
+                <w:bCs/>
+              </w:rPr>
+              <w:t>tas į krepšelį</w:t>
+            </w:r>
+          </w:p>
+        </w:tc>
+      </w:tr>
+      <w:tr>
+        <w:tc>
+          <w:tcPr>
+            <w:tcW w:w="9350" w:type="dxa"/>
+            <w:gridSpan w:val="2"/>
+          </w:tcPr>
+          <w:p>
+            <w:pPr>
+              <w:rPr>
+                <w:bCs/>
+              </w:rPr>
+            </w:pPr>
+            <w:r>
+              <w:rPr>
+                <w:b/>
+                <w:bCs/>
+              </w:rPr>
+              <w:t>Alternatyvūs atvijai</w:t>
+            </w:r>
+          </w:p>
+        </w:tc>
+      </w:tr>
+      <w:tr>
+        <w:tc>
+          <w:tcPr>
+            <w:tcW w:w="4675" w:type="dxa"/>
+          </w:tcPr>
+          <w:p>
+            <w:pPr>
+              <w:rPr>
+                <w:bCs/>
+              </w:rPr>
+            </w:pPr>
+            <w:r>
+              <w:rPr>
+                <w:bCs/>
+              </w:rPr>
+              <w:t>2a</w:t>
+            </w:r>
+            <w:r>
+              <w:rPr>
+                <w:bCs/>
+              </w:rPr>
+              <w:t>. Vartotojas nesutinka įdėti žaidimą į krepšelį</w:t>
+            </w:r>
+          </w:p>
+        </w:tc>
+        <w:tc>
+          <w:tcPr>
+            <w:tcW w:w="4675" w:type="dxa"/>
+          </w:tcPr>
+          <w:p>
+            <w:pPr>
+              <w:rPr>
+                <w:bCs/>
+              </w:rPr>
+            </w:pPr>
+            <w:r>
+              <w:rPr>
+                <w:bCs/>
+              </w:rPr>
+              <w:t>2a.</w:t>
+            </w:r>
+            <w:r>
+              <w:rPr>
+                <w:bCs/>
+              </w:rPr>
+              <w:t xml:space="preserve">1 Sistema </w:t>
+            </w:r>
+            <w:r>
+              <w:rPr>
+                <w:bCs/>
+              </w:rPr>
+              <w:t>neįdeda žaidimo į krepšelį ir parodo pranešimą, kad ž</w:t>
+            </w:r>
+            <w:r>
+              <w:rPr>
+                <w:bCs/>
+              </w:rPr>
+              <w:t>aidimas nebuvo įd</w:t>
+            </w:r>
+            <w:r>
+              <w:rPr>
+                <w:bCs/>
+              </w:rPr>
+              <w:t>ėtas į kr</w:t>
+            </w:r>
+            <w:r>
+              <w:rPr>
+                <w:bCs/>
+              </w:rPr>
+              <w:t>ep</w:t>
+            </w:r>
+            <w:r>
+              <w:rPr>
+                <w:bCs/>
+              </w:rPr>
+              <w:t>še</w:t>
+            </w:r>
+            <w:r>
+              <w:rPr>
+                <w:bCs/>
+              </w:rPr>
+              <w:t>lį</w:t>
+            </w:r>
+          </w:p>
+        </w:tc>
+      </w:tr>
+    </w:tbl>
+    <w:p>
+      <w:pPr>
+        <w:rPr>
+          <w:bCs/>
+        </w:rPr>
+      </w:pPr>
+    </w:p>
+    <w:p>
+      <w:pPr>
+        <w:rPr>
+          <w:rStyle w:val="Antrat2Diagrama"/>
+        </w:rPr>
+      </w:pPr>
+      <w:r>
+        <w:rPr>
+          <w:rStyle w:val="Antrat2Diagrama"/>
+        </w:rPr>
+        <w:t>Panaudojimo atvejų sekų diagramos</w:t>
+      </w:r>
+      <w:bookmarkEnd w:id="14"/>
+    </w:p>
+    <w:p>
+      <w:pPr>
+        <w:rPr>
+          <w:b/>
+          <w:bCs/>
+        </w:rPr>
+      </w:pPr>
+      <w:r>
+        <w:rPr>
+          <w:b/>
+          <w:bCs/>
+        </w:rPr>
         <w:t>Žaidimo puslapis.</w:t>
       </w:r>
     </w:p>
@@ -3381,8 +6157,73 @@
         <w:rPr>
           <w:noProof/>
         </w:rPr>
+        <w:lastRenderedPageBreak/>
         <w:drawing>
-          <wp:inline distT="0" distB="0" distL="0" distR="0" wp14:anchorId="4C967C2B" wp14:editId="152DDA8A">
+          <wp:inline distT="0" distB="0" distL="0" distR="0" wp14:anchorId="33F8DEB1" wp14:editId="4341B770">
+            <wp:extent cx="5943600" cy="2324100"/>
+            <wp:effectExtent l="0" t="0" r="0" b="0"/>
+            <wp:docPr id="39" name="Paveikslėlis 39"/>
+            <wp:cNvGraphicFramePr>
+              <a:graphicFrameLocks xmlns:a="http://schemas.openxmlformats.org/drawingml/2006/main" noChangeAspect="1"/>
+            </wp:cNvGraphicFramePr>
+            <a:graphic xmlns:a="http://schemas.openxmlformats.org/drawingml/2006/main">
+              <a:graphicData uri="http://schemas.openxmlformats.org/drawingml/2006/picture">
+                <pic:pic xmlns:pic="http://schemas.openxmlformats.org/drawingml/2006/picture">
+                  <pic:nvPicPr>
+                    <pic:cNvPr id="1" name=""/>
+                    <pic:cNvPicPr/>
+                  </pic:nvPicPr>
+                  <pic:blipFill rotWithShape="1">
+                    <a:blip r:embed="rId27"/>
+                    <a:srcRect b="8294"/>
+                    <a:stretch/>
+                  </pic:blipFill>
+                  <pic:spPr bwMode="auto">
+                    <a:xfrm>
+                      <a:off x="0" y="0"/>
+                      <a:ext cx="5943600" cy="2324100"/>
+                    </a:xfrm>
+                    <a:prstGeom prst="rect">
+                      <a:avLst/>
+                    </a:prstGeom>
+                    <a:ln>
+                      <a:noFill/>
+                    </a:ln>
+                    <a:extLst>
+                      <a:ext uri="{53640926-AAD7-44D8-BBD7-CCE9431645EC}">
+                        <a14:shadowObscured xmlns:a14="http://schemas.microsoft.com/office/drawing/2010/main"/>
+                      </a:ext>
+                    </a:extLst>
+                  </pic:spPr>
+                </pic:pic>
+              </a:graphicData>
+            </a:graphic>
+          </wp:inline>
+        </w:drawing>
+      </w:r>
+    </w:p>
+    <w:p>
+      <w:pPr>
+        <w:pStyle w:val="Antrat"/>
+        <w:rPr>
+          <w:b/>
+          <w:bCs/>
+        </w:rPr>
+      </w:pPr>
+      <w:r>
+        <w:t>twitch.tv API</w:t>
+      </w:r>
+    </w:p>
+    <w:p>
+      <w:pPr>
+        <w:keepNext/>
+      </w:pPr>
+      <w:r>
+        <w:rPr>
+          <w:noProof/>
+        </w:rPr>
+        <w:drawing>
+          <wp:inline distT="0" distB="0" distL="0" distR="0" wp14:anchorId="66A394CD" wp14:editId="2C907123">
             <wp:extent cx="5943600" cy="3368040"/>
             <wp:effectExtent l="0" t="0" r="0" b="3810"/>
             <wp:docPr id="6" name="Paveikslėlis 6"/>
@@ -3397,7 +6238,7 @@
                     <pic:cNvPicPr/>
                   </pic:nvPicPr>
                   <pic:blipFill>
-                    <a:blip r:embed="rId27"/>
+                    <a:blip r:embed="rId28"/>
                     <a:stretch>
                       <a:fillRect/>
                     </a:stretch>
@@ -3434,8 +6275,9 @@
         <w:rPr>
           <w:noProof/>
         </w:rPr>
+        <w:lastRenderedPageBreak/>
         <w:drawing>
-          <wp:inline distT="0" distB="0" distL="0" distR="0" wp14:anchorId="70F3313C" wp14:editId="2F498560">
+          <wp:inline distT="0" distB="0" distL="0" distR="0" wp14:anchorId="3C511E70" wp14:editId="0F09768C">
             <wp:extent cx="4572000" cy="2314575"/>
             <wp:effectExtent l="0" t="0" r="0" b="0"/>
             <wp:docPr id="53725062" name="picture" title="Įterpiamas vaizdas..."/>
@@ -3450,7 +6292,7 @@
                     <pic:cNvPicPr/>
                   </pic:nvPicPr>
                   <pic:blipFill>
-                    <a:blip r:embed="rId28">
+                    <a:blip r:embed="rId29">
                       <a:extLst>
                         <a:ext uri="{28A0092B-C50C-407E-A947-70E740481C1C}">
                           <a14:useLocalDpi xmlns:a14="http://schemas.microsoft.com/office/drawing/2010/main" val="0"/>
@@ -3493,65 +6335,11 @@
         <w:rPr>
           <w:noProof/>
         </w:rPr>
-        <w:lastRenderedPageBreak/>
         <w:drawing>
-          <wp:inline distT="0" distB="0" distL="0" distR="0" wp14:anchorId="22654462" wp14:editId="103D81B5">
-            <wp:extent cx="5943600" cy="2320925"/>
-            <wp:effectExtent l="0" t="0" r="0" b="3175"/>
-            <wp:docPr id="7" name="Paveikslėlis 7"/>
-            <wp:cNvGraphicFramePr>
-              <a:graphicFrameLocks xmlns:a="http://schemas.openxmlformats.org/drawingml/2006/main" noChangeAspect="1"/>
-            </wp:cNvGraphicFramePr>
-            <a:graphic xmlns:a="http://schemas.openxmlformats.org/drawingml/2006/main">
-              <a:graphicData uri="http://schemas.openxmlformats.org/drawingml/2006/picture">
-                <pic:pic xmlns:pic="http://schemas.openxmlformats.org/drawingml/2006/picture">
-                  <pic:nvPicPr>
-                    <pic:cNvPr id="1" name=""/>
-                    <pic:cNvPicPr/>
-                  </pic:nvPicPr>
-                  <pic:blipFill>
-                    <a:blip r:embed="rId29"/>
-                    <a:stretch>
-                      <a:fillRect/>
-                    </a:stretch>
-                  </pic:blipFill>
-                  <pic:spPr>
-                    <a:xfrm>
-                      <a:off x="0" y="0"/>
-                      <a:ext cx="5943600" cy="2320925"/>
-                    </a:xfrm>
-                    <a:prstGeom prst="rect">
-                      <a:avLst/>
-                    </a:prstGeom>
-                  </pic:spPr>
-                </pic:pic>
-              </a:graphicData>
-            </a:graphic>
-          </wp:inline>
-        </w:drawing>
-      </w:r>
-    </w:p>
-    <w:p>
-      <w:pPr>
-        <w:pStyle w:val="Antrat"/>
-      </w:pPr>
-      <w:r>
-        <w:t>Įvertinimas</w:t>
-      </w:r>
-    </w:p>
-    <w:p>
-      <w:pPr>
-        <w:keepNext/>
-      </w:pPr>
-      <w:r>
-        <w:rPr>
-          <w:noProof/>
-        </w:rPr>
-        <w:drawing>
-          <wp:inline distT="0" distB="0" distL="0" distR="0" wp14:anchorId="3B9992AF" wp14:editId="5ABEFFD3">
-            <wp:extent cx="5943600" cy="1701165"/>
+          <wp:inline distT="0" distB="0" distL="0" distR="0" wp14:anchorId="6A9C2E54" wp14:editId="04AA3892">
+            <wp:extent cx="5943600" cy="3033395"/>
             <wp:effectExtent l="0" t="0" r="0" b="0"/>
-            <wp:docPr id="8" name="Paveikslėlis 8"/>
+            <wp:docPr id="9" name="Paveikslėlis 9"/>
             <wp:cNvGraphicFramePr>
               <a:graphicFrameLocks xmlns:a="http://schemas.openxmlformats.org/drawingml/2006/main" noChangeAspect="1"/>
             </wp:cNvGraphicFramePr>
@@ -3571,7 +6359,7 @@
                   <pic:spPr>
                     <a:xfrm>
                       <a:off x="0" y="0"/>
-                      <a:ext cx="5943600" cy="1701165"/>
+                      <a:ext cx="5943600" cy="3033395"/>
                     </a:xfrm>
                     <a:prstGeom prst="rect">
                       <a:avLst/>
@@ -3587,9 +6375,12 @@
     <w:p>
       <w:pPr>
         <w:pStyle w:val="Antrat"/>
-      </w:pPr>
-      <w:r>
-        <w:t>Komentavimas</w:t>
+        <w:rPr>
+          <w:lang w:val="en-US"/>
+        </w:rPr>
+      </w:pPr>
+      <w:r>
+        <w:t>Panašių žaidimų sąrašo naudojimas</w:t>
       </w:r>
     </w:p>
     <w:p>
@@ -3600,11 +6391,12 @@
         <w:rPr>
           <w:noProof/>
         </w:rPr>
+        <w:lastRenderedPageBreak/>
         <w:drawing>
-          <wp:inline distT="0" distB="0" distL="0" distR="0" wp14:anchorId="72A9031B" wp14:editId="5C0FF9EE">
-            <wp:extent cx="5943600" cy="3033395"/>
-            <wp:effectExtent l="0" t="0" r="0" b="0"/>
-            <wp:docPr id="9" name="Paveikslėlis 9"/>
+          <wp:inline distT="0" distB="0" distL="0" distR="0" wp14:anchorId="1148DA4F" wp14:editId="32EBD50D">
+            <wp:extent cx="5943600" cy="2757170"/>
+            <wp:effectExtent l="0" t="0" r="0" b="5080"/>
+            <wp:docPr id="10" name="Paveikslėlis 10"/>
             <wp:cNvGraphicFramePr>
               <a:graphicFrameLocks xmlns:a="http://schemas.openxmlformats.org/drawingml/2006/main" noChangeAspect="1"/>
             </wp:cNvGraphicFramePr>
@@ -3624,7 +6416,7 @@
                   <pic:spPr>
                     <a:xfrm>
                       <a:off x="0" y="0"/>
-                      <a:ext cx="5943600" cy="3033395"/>
+                      <a:ext cx="5943600" cy="2757170"/>
                     </a:xfrm>
                     <a:prstGeom prst="rect">
                       <a:avLst/>
@@ -3640,12 +6432,9 @@
     <w:p>
       <w:pPr>
         <w:pStyle w:val="Antrat"/>
-        <w:rPr>
-          <w:lang w:val="en-US"/>
-        </w:rPr>
-      </w:pPr>
-      <w:r>
-        <w:t>Panašių žaidimų sąrašo naudojimas</w:t>
+      </w:pPr>
+      <w:r>
+        <w:t>Žaidimo žymėjimas</w:t>
       </w:r>
     </w:p>
     <w:p>
@@ -3656,12 +6445,11 @@
         <w:rPr>
           <w:noProof/>
         </w:rPr>
-        <w:lastRenderedPageBreak/>
         <w:drawing>
-          <wp:inline distT="0" distB="0" distL="0" distR="0" wp14:anchorId="3D959EA5" wp14:editId="034C0812">
-            <wp:extent cx="5943600" cy="2757170"/>
-            <wp:effectExtent l="0" t="0" r="0" b="5080"/>
-            <wp:docPr id="10" name="Paveikslėlis 10"/>
+          <wp:inline distT="0" distB="0" distL="0" distR="0" wp14:anchorId="60A2AC7B" wp14:editId="5BBFE33E">
+            <wp:extent cx="5943600" cy="3128010"/>
+            <wp:effectExtent l="0" t="0" r="0" b="0"/>
+            <wp:docPr id="14" name="Paveikslėlis 14"/>
             <wp:cNvGraphicFramePr>
               <a:graphicFrameLocks xmlns:a="http://schemas.openxmlformats.org/drawingml/2006/main" noChangeAspect="1"/>
             </wp:cNvGraphicFramePr>
@@ -3681,7 +6469,7 @@
                   <pic:spPr>
                     <a:xfrm>
                       <a:off x="0" y="0"/>
-                      <a:ext cx="5943600" cy="2757170"/>
+                      <a:ext cx="5943600" cy="3128010"/>
                     </a:xfrm>
                     <a:prstGeom prst="rect">
                       <a:avLst/>
@@ -3697,14 +6485,12 @@
     <w:p>
       <w:pPr>
         <w:pStyle w:val="Antrat"/>
-        <w:rPr>
-          <w:lang w:val="en-US"/>
-        </w:rPr>
-      </w:pPr>
-      <w:r>
-        <w:t>Žaidimo žymėjimas</w:t>
-      </w:r>
-    </w:p>
+      </w:pPr>
+      <w:r>
+        <w:t>Žaidimo pridėjimas į krepšelį</w:t>
+      </w:r>
+    </w:p>
+    <w:p/>
     <w:p>
       <w:pPr>
         <w:rPr>
@@ -3733,8 +6519,9 @@
         <w:rPr>
           <w:noProof/>
         </w:rPr>
+        <w:lastRenderedPageBreak/>
         <w:drawing>
-          <wp:inline distT="0" distB="0" distL="0" distR="0" wp14:anchorId="2F552502" wp14:editId="02639113">
+          <wp:inline distT="0" distB="0" distL="0" distR="0" wp14:anchorId="1C593116" wp14:editId="24BCD8E8">
             <wp:extent cx="4572000" cy="3886200"/>
             <wp:effectExtent l="0" t="0" r="0" b="0"/>
             <wp:docPr id="441838318" name="picture"/>
@@ -3793,9 +6580,8 @@
         <w:rPr>
           <w:noProof/>
         </w:rPr>
-        <w:lastRenderedPageBreak/>
         <w:drawing>
-          <wp:inline distT="0" distB="0" distL="0" distR="0" wp14:anchorId="72D9E902" wp14:editId="6078C61C">
+          <wp:inline distT="0" distB="0" distL="0" distR="0" wp14:anchorId="7BDA13CB" wp14:editId="783658F1">
             <wp:extent cx="4572000" cy="1695450"/>
             <wp:effectExtent l="0" t="0" r="0" b="0"/>
             <wp:docPr id="1472624927" name="picture" title="Įterpiamas vaizdas..."/>
@@ -3854,8 +6640,9 @@
         <w:rPr>
           <w:noProof/>
         </w:rPr>
+        <w:lastRenderedPageBreak/>
         <w:drawing>
-          <wp:inline distT="0" distB="0" distL="0" distR="0" wp14:anchorId="2D0C38B4" wp14:editId="303D329B">
+          <wp:inline distT="0" distB="0" distL="0" distR="0" wp14:anchorId="57FEFBAD" wp14:editId="6C0A0BDD">
             <wp:extent cx="4572000" cy="4381500"/>
             <wp:effectExtent l="0" t="0" r="0" b="0"/>
             <wp:docPr id="1682973909" name="picture"/>
@@ -3913,9 +6700,8 @@
         <w:rPr>
           <w:noProof/>
         </w:rPr>
-        <w:lastRenderedPageBreak/>
         <w:drawing>
-          <wp:inline distT="0" distB="0" distL="0" distR="0" wp14:anchorId="2FD380C4" wp14:editId="09BB8F90">
+          <wp:inline distT="0" distB="0" distL="0" distR="0" wp14:anchorId="58760C54" wp14:editId="43C3D3D9">
             <wp:extent cx="4572000" cy="2495550"/>
             <wp:effectExtent l="0" t="0" r="0" b="0"/>
             <wp:docPr id="318805170" name="picture" title="Įterpiamas vaizdas..."/>
@@ -3973,8 +6759,9 @@
         <w:rPr>
           <w:noProof/>
         </w:rPr>
+        <w:lastRenderedPageBreak/>
         <w:drawing>
-          <wp:inline distT="0" distB="0" distL="0" distR="0" wp14:anchorId="3614048E" wp14:editId="3C68EBF2">
+          <wp:inline distT="0" distB="0" distL="0" distR="0" wp14:anchorId="4AA303CC" wp14:editId="6AD58C63">
             <wp:extent cx="4572000" cy="2724150"/>
             <wp:effectExtent l="0" t="0" r="0" b="0"/>
             <wp:docPr id="1255285364" name="picture" title="Įterpiamas vaizdas..."/>
@@ -4032,9 +6819,8 @@
         <w:rPr>
           <w:noProof/>
         </w:rPr>
-        <w:lastRenderedPageBreak/>
         <w:drawing>
-          <wp:inline distT="0" distB="0" distL="0" distR="0" wp14:anchorId="5F20A753" wp14:editId="3D8DE809">
+          <wp:inline distT="0" distB="0" distL="0" distR="0" wp14:anchorId="1D77A5A8" wp14:editId="121AE2E5">
             <wp:extent cx="5943600" cy="2869565"/>
             <wp:effectExtent l="0" t="0" r="0" b="6985"/>
             <wp:docPr id="1" name="Paveikslėlis 1"/>
@@ -4086,8 +6872,9 @@
         <w:rPr>
           <w:noProof/>
         </w:rPr>
+        <w:lastRenderedPageBreak/>
         <w:drawing>
-          <wp:inline distT="0" distB="0" distL="0" distR="0" wp14:anchorId="0E22C79B" wp14:editId="0AD63ACF">
+          <wp:inline distT="0" distB="0" distL="0" distR="0" wp14:anchorId="2C7F1BE5" wp14:editId="235DFC94">
             <wp:extent cx="5943600" cy="2669540"/>
             <wp:effectExtent l="0" t="0" r="0" b="0"/>
             <wp:docPr id="2" name="Paveikslėlis 2"/>
@@ -4139,9 +6926,8 @@
         <w:rPr>
           <w:noProof/>
         </w:rPr>
-        <w:lastRenderedPageBreak/>
         <w:drawing>
-          <wp:inline distT="0" distB="0" distL="0" distR="0" wp14:anchorId="792E1BB6" wp14:editId="78EE3FC2">
+          <wp:inline distT="0" distB="0" distL="0" distR="0" wp14:anchorId="67AF922E" wp14:editId="5587D570">
             <wp:extent cx="5943600" cy="2510155"/>
             <wp:effectExtent l="0" t="0" r="0" b="4445"/>
             <wp:docPr id="3" name="Paveikslėlis 3"/>
@@ -4196,8 +6982,9 @@
         <w:rPr>
           <w:noProof/>
         </w:rPr>
+        <w:lastRenderedPageBreak/>
         <w:drawing>
-          <wp:inline distT="0" distB="0" distL="0" distR="0" wp14:anchorId="014F18A7" wp14:editId="7743A769">
+          <wp:inline distT="0" distB="0" distL="0" distR="0" wp14:anchorId="571404A6" wp14:editId="360341C7">
             <wp:extent cx="5943600" cy="2070100"/>
             <wp:effectExtent l="0" t="0" r="0" b="6350"/>
             <wp:docPr id="4" name="Paveikslėlis 4"/>
@@ -4267,7 +7054,7 @@
           <w:noProof/>
         </w:rPr>
         <w:drawing>
-          <wp:inline distT="0" distB="0" distL="0" distR="0" wp14:anchorId="1BD83672" wp14:editId="2207B7DD">
+          <wp:inline distT="0" distB="0" distL="0" distR="0" wp14:anchorId="35FF313B" wp14:editId="1A107848">
             <wp:extent cx="5335177" cy="1967345"/>
             <wp:effectExtent l="0" t="0" r="0" b="0"/>
             <wp:docPr id="1400103417" name="picture"/>
@@ -4331,9 +7118,8 @@
         <w:rPr>
           <w:noProof/>
         </w:rPr>
-        <w:lastRenderedPageBreak/>
         <w:drawing>
-          <wp:inline distT="0" distB="0" distL="0" distR="0" wp14:anchorId="6A6C66FC" wp14:editId="1EFE5F1C">
+          <wp:inline distT="0" distB="0" distL="0" distR="0" wp14:anchorId="04E31F74" wp14:editId="183A4896">
             <wp:extent cx="5603489" cy="1914525"/>
             <wp:effectExtent l="0" t="0" r="0" b="0"/>
             <wp:docPr id="2061616880" name="picture" title="Įterpiamas vaizdas..."/>
@@ -4391,8 +7177,9 @@
         <w:rPr>
           <w:noProof/>
         </w:rPr>
+        <w:lastRenderedPageBreak/>
         <w:drawing>
-          <wp:inline distT="0" distB="0" distL="0" distR="0" wp14:anchorId="14298101" wp14:editId="345E3650">
+          <wp:inline distT="0" distB="0" distL="0" distR="0" wp14:anchorId="0EFF52C0" wp14:editId="74164253">
             <wp:extent cx="5438774" cy="3637181"/>
             <wp:effectExtent l="0" t="0" r="0" b="0"/>
             <wp:docPr id="1642904747" name="picture"/>
@@ -4450,9 +7237,8 @@
         <w:rPr>
           <w:noProof/>
         </w:rPr>
-        <w:lastRenderedPageBreak/>
         <w:drawing>
-          <wp:inline distT="0" distB="0" distL="0" distR="0" wp14:anchorId="79959414" wp14:editId="4176351D">
+          <wp:inline distT="0" distB="0" distL="0" distR="0" wp14:anchorId="14FB5B4C" wp14:editId="09EA30E1">
             <wp:extent cx="4572000" cy="2933700"/>
             <wp:effectExtent l="0" t="0" r="0" b="0"/>
             <wp:docPr id="1511876843" name="picture" title="Įterpiamas vaizdas..."/>
@@ -4511,8 +7297,9 @@
         <w:rPr>
           <w:noProof/>
         </w:rPr>
+        <w:lastRenderedPageBreak/>
         <w:drawing>
-          <wp:inline distT="0" distB="0" distL="0" distR="0" wp14:anchorId="4296773D" wp14:editId="55BE01CC">
+          <wp:inline distT="0" distB="0" distL="0" distR="0" wp14:anchorId="7861D90A" wp14:editId="5CD04267">
             <wp:extent cx="4572000" cy="3971925"/>
             <wp:effectExtent l="0" t="0" r="0" b="0"/>
             <wp:docPr id="439701193" name="picture" title="Įterpiamas vaizdas..."/>
@@ -4576,9 +7363,8 @@
         <w:rPr>
           <w:noProof/>
         </w:rPr>
-        <w:lastRenderedPageBreak/>
         <w:drawing>
-          <wp:inline distT="0" distB="0" distL="0" distR="0" wp14:anchorId="4D43AE21" wp14:editId="682259F8">
+          <wp:inline distT="0" distB="0" distL="0" distR="0" wp14:anchorId="3C90474E" wp14:editId="060C45AB">
             <wp:extent cx="4572000" cy="1695450"/>
             <wp:effectExtent l="0" t="0" r="0" b="0"/>
             <wp:docPr id="1349822913" name="picture"/>
@@ -4645,8 +7431,9 @@
         <w:rPr>
           <w:noProof/>
         </w:rPr>
+        <w:lastRenderedPageBreak/>
         <w:drawing>
-          <wp:inline distT="0" distB="0" distL="0" distR="0" wp14:anchorId="00C55A2C" wp14:editId="535EF423">
+          <wp:inline distT="0" distB="0" distL="0" distR="0" wp14:anchorId="1FD96BCB" wp14:editId="730906D6">
             <wp:extent cx="4572000" cy="2076450"/>
             <wp:effectExtent l="0" t="0" r="0" b="0"/>
             <wp:docPr id="690097362" name="picture" title="Įterpiamas vaizdas..."/>
@@ -4704,9 +7491,8 @@
         <w:rPr>
           <w:noProof/>
         </w:rPr>
-        <w:lastRenderedPageBreak/>
         <w:drawing>
-          <wp:inline distT="0" distB="0" distL="0" distR="0" wp14:anchorId="3D32CC06" wp14:editId="1D1F43A1">
+          <wp:inline distT="0" distB="0" distL="0" distR="0" wp14:anchorId="3C583382" wp14:editId="1EBCCE22">
             <wp:extent cx="5943600" cy="3459480"/>
             <wp:effectExtent l="0" t="0" r="0" b="7620"/>
             <wp:docPr id="5" name="Paveikslėlis 5"/>
@@ -4762,8 +7548,9 @@
         <w:rPr>
           <w:noProof/>
         </w:rPr>
+        <w:lastRenderedPageBreak/>
         <w:drawing>
-          <wp:inline distT="0" distB="0" distL="0" distR="0" wp14:anchorId="66DA1592" wp14:editId="05B46D19">
+          <wp:inline distT="0" distB="0" distL="0" distR="0" wp14:anchorId="4C3CA1E7" wp14:editId="4D1BF38F">
             <wp:extent cx="4572000" cy="1781175"/>
             <wp:effectExtent l="0" t="0" r="0" b="0"/>
             <wp:docPr id="793717482" name="picture" title="Įterpiamas vaizdas..."/>
@@ -4822,9 +7609,8 @@
         <w:rPr>
           <w:noProof/>
         </w:rPr>
-        <w:lastRenderedPageBreak/>
         <w:drawing>
-          <wp:inline distT="0" distB="0" distL="0" distR="0" wp14:anchorId="0392E16E" wp14:editId="0858889C">
+          <wp:inline distT="0" distB="0" distL="0" distR="0" wp14:anchorId="445B8A38" wp14:editId="06D254F3">
             <wp:extent cx="4572000" cy="2838450"/>
             <wp:effectExtent l="0" t="0" r="0" b="0"/>
             <wp:docPr id="1005246906" name="picture" title="Įterpiamas vaizdas..."/>
@@ -4883,7 +7669,7 @@
           <w:noProof/>
         </w:rPr>
         <w:drawing>
-          <wp:inline distT="0" distB="0" distL="0" distR="0" wp14:anchorId="2AC42B55" wp14:editId="74FF7602">
+          <wp:inline distT="0" distB="0" distL="0" distR="0" wp14:anchorId="4E119025" wp14:editId="12D3B92E">
             <wp:extent cx="4572000" cy="1676400"/>
             <wp:effectExtent l="0" t="0" r="0" b="0"/>
             <wp:docPr id="765001284" name="picture" title="Įterpiamas vaizdas..."/>
@@ -4948,7 +7734,7 @@
         </w:rPr>
         <w:lastRenderedPageBreak/>
         <w:drawing>
-          <wp:inline distT="0" distB="0" distL="0" distR="0" wp14:anchorId="79C1821E" wp14:editId="7684EDB0">
+          <wp:inline distT="0" distB="0" distL="0" distR="0" wp14:anchorId="5F73D61A" wp14:editId="79E98CB7">
             <wp:extent cx="4572000" cy="2828925"/>
             <wp:effectExtent l="0" t="0" r="0" b="0"/>
             <wp:docPr id="1040727272" name="picture" title="Įterpiamas vaizdas..."/>
@@ -5007,7 +7793,7 @@
           <w:noProof/>
         </w:rPr>
         <w:drawing>
-          <wp:inline distT="0" distB="0" distL="0" distR="0" wp14:anchorId="04A1A8C7" wp14:editId="30098CBF">
+          <wp:inline distT="0" distB="0" distL="0" distR="0" wp14:anchorId="0FC8508E" wp14:editId="12C705AC">
             <wp:extent cx="4572000" cy="1343025"/>
             <wp:effectExtent l="0" t="0" r="0" b="0"/>
             <wp:docPr id="517199616" name="picture"/>
@@ -5105,7 +7891,7 @@
           <w:noProof/>
         </w:rPr>
         <w:drawing>
-          <wp:inline distT="0" distB="0" distL="0" distR="0" wp14:anchorId="2A83FDD0" wp14:editId="11532F44">
+          <wp:inline distT="0" distB="0" distL="0" distR="0" wp14:anchorId="78313FCB" wp14:editId="14694450">
             <wp:extent cx="5943600" cy="2962910"/>
             <wp:effectExtent l="0" t="0" r="0" b="8890"/>
             <wp:docPr id="11" name="Paveikslėlis 11"/>
@@ -5158,7 +7944,7 @@
           <w:noProof/>
         </w:rPr>
         <w:drawing>
-          <wp:inline distT="0" distB="0" distL="0" distR="0" wp14:anchorId="1FC74576" wp14:editId="27E35C58">
+          <wp:inline distT="0" distB="0" distL="0" distR="0" wp14:anchorId="256E6464" wp14:editId="170E1411">
             <wp:extent cx="5943600" cy="3382645"/>
             <wp:effectExtent l="0" t="0" r="0" b="8255"/>
             <wp:docPr id="12" name="Paveikslėlis 12"/>
@@ -5212,7 +7998,7 @@
         </w:rPr>
         <w:lastRenderedPageBreak/>
         <w:drawing>
-          <wp:inline distT="0" distB="0" distL="0" distR="0" wp14:anchorId="2E9C21DB" wp14:editId="409BECC8">
+          <wp:inline distT="0" distB="0" distL="0" distR="0" wp14:anchorId="12248B72" wp14:editId="1F0661E4">
             <wp:extent cx="5943600" cy="2651760"/>
             <wp:effectExtent l="0" t="0" r="0" b="0"/>
             <wp:docPr id="13" name="Paveikslėlis 13"/>
@@ -5268,10 +8054,10 @@
           <w:noProof/>
         </w:rPr>
         <w:drawing>
-          <wp:inline distT="0" distB="0" distL="0" distR="0" wp14:anchorId="2B7F1B24" wp14:editId="181266F0">
-            <wp:extent cx="5943600" cy="3128010"/>
-            <wp:effectExtent l="0" t="0" r="0" b="0"/>
-            <wp:docPr id="14" name="Paveikslėlis 14"/>
+          <wp:inline distT="0" distB="0" distL="0" distR="0" wp14:anchorId="42D3796A" wp14:editId="45E5A8E1">
+            <wp:extent cx="5353050" cy="3457575"/>
+            <wp:effectExtent l="0" t="0" r="0" b="9525"/>
+            <wp:docPr id="15" name="Paveikslėlis 15"/>
             <wp:cNvGraphicFramePr>
               <a:graphicFrameLocks xmlns:a="http://schemas.openxmlformats.org/drawingml/2006/main" noChangeAspect="1"/>
             </wp:cNvGraphicFramePr>
@@ -5291,7 +8077,7 @@
                   <pic:spPr>
                     <a:xfrm>
                       <a:off x="0" y="0"/>
-                      <a:ext cx="5943600" cy="3128010"/>
+                      <a:ext cx="5353050" cy="3457575"/>
                     </a:xfrm>
                     <a:prstGeom prst="rect">
                       <a:avLst/>
@@ -5307,9 +8093,12 @@
     <w:p>
       <w:pPr>
         <w:pStyle w:val="Antrat"/>
-      </w:pPr>
-      <w:r>
-        <w:t>Žaidimo pridėjimas į krepšelį</w:t>
+        <w:rPr>
+          <w:lang w:val="en-US"/>
+        </w:rPr>
+      </w:pPr>
+      <w:r>
+        <w:t>Žaidimų paieška</w:t>
       </w:r>
     </w:p>
     <w:p>
@@ -5322,10 +8111,10 @@
         </w:rPr>
         <w:lastRenderedPageBreak/>
         <w:drawing>
-          <wp:inline distT="0" distB="0" distL="0" distR="0" wp14:anchorId="0E10331D" wp14:editId="1E85AAB1">
-            <wp:extent cx="5353050" cy="3457575"/>
-            <wp:effectExtent l="0" t="0" r="0" b="9525"/>
-            <wp:docPr id="15" name="Paveikslėlis 15"/>
+          <wp:inline distT="0" distB="0" distL="0" distR="0" wp14:anchorId="168CA39F" wp14:editId="2C6DC31C">
+            <wp:extent cx="5943600" cy="3710305"/>
+            <wp:effectExtent l="0" t="0" r="0" b="4445"/>
+            <wp:docPr id="16" name="Paveikslėlis 16"/>
             <wp:cNvGraphicFramePr>
               <a:graphicFrameLocks xmlns:a="http://schemas.openxmlformats.org/drawingml/2006/main" noChangeAspect="1"/>
             </wp:cNvGraphicFramePr>
@@ -5345,7 +8134,7 @@
                   <pic:spPr>
                     <a:xfrm>
                       <a:off x="0" y="0"/>
-                      <a:ext cx="5353050" cy="3457575"/>
+                      <a:ext cx="5943600" cy="3710305"/>
                     </a:xfrm>
                     <a:prstGeom prst="rect">
                       <a:avLst/>
@@ -5366,22 +8155,45 @@
         </w:rPr>
       </w:pPr>
       <w:r>
-        <w:t>Žaidimų paieška</w:t>
-      </w:r>
-    </w:p>
-    <w:p>
-      <w:pPr>
-        <w:keepNext/>
-      </w:pPr>
+        <w:t>Žaidimo šalinimas iš krepšelio</w:t>
+      </w:r>
+    </w:p>
+    <w:p>
+      <w:pPr>
+        <w:rPr>
+          <w:lang w:val="en-US"/>
+        </w:rPr>
+      </w:pPr>
+    </w:p>
+    <w:p>
+      <w:pPr>
+        <w:rPr>
+          <w:rStyle w:val="Antrat2Diagrama"/>
+        </w:rPr>
+      </w:pPr>
+      <w:bookmarkStart w:id="15" w:name="_Toc526859848"/>
+      <w:r>
+        <w:rPr>
+          <w:rStyle w:val="Antrat2Diagrama"/>
+        </w:rPr>
+        <w:t>Dalykinės srities esybių ryšių modelis</w:t>
+      </w:r>
+      <w:bookmarkEnd w:id="15"/>
+    </w:p>
+    <w:p>
+      <w:pPr>
+        <w:pStyle w:val="Antrat1"/>
+      </w:pPr>
+      <w:bookmarkStart w:id="16" w:name="_GoBack"/>
       <w:r>
         <w:rPr>
           <w:noProof/>
         </w:rPr>
         <w:drawing>
-          <wp:inline distT="0" distB="0" distL="0" distR="0" wp14:anchorId="4E55B13C" wp14:editId="7B699B07">
-            <wp:extent cx="5943600" cy="3710305"/>
-            <wp:effectExtent l="0" t="0" r="0" b="4445"/>
-            <wp:docPr id="16" name="Paveikslėlis 16"/>
+          <wp:inline distT="0" distB="0" distL="0" distR="0" wp14:anchorId="09E2D36E" wp14:editId="5DD5D6A9">
+            <wp:extent cx="6593547" cy="2791691"/>
+            <wp:effectExtent l="0" t="0" r="0" b="8890"/>
+            <wp:docPr id="17" name="Paveikslėlis 17"/>
             <wp:cNvGraphicFramePr>
               <a:graphicFrameLocks xmlns:a="http://schemas.openxmlformats.org/drawingml/2006/main" noChangeAspect="1"/>
             </wp:cNvGraphicFramePr>
@@ -5401,86 +8213,6 @@
                   <pic:spPr>
                     <a:xfrm>
                       <a:off x="0" y="0"/>
-                      <a:ext cx="5943600" cy="3710305"/>
-                    </a:xfrm>
-                    <a:prstGeom prst="rect">
-                      <a:avLst/>
-                    </a:prstGeom>
-                  </pic:spPr>
-                </pic:pic>
-              </a:graphicData>
-            </a:graphic>
-          </wp:inline>
-        </w:drawing>
-      </w:r>
-    </w:p>
-    <w:p>
-      <w:pPr>
-        <w:pStyle w:val="Antrat"/>
-        <w:rPr>
-          <w:lang w:val="en-US"/>
-        </w:rPr>
-      </w:pPr>
-      <w:r>
-        <w:t>Žaidimo šalinimas iš krepšelio</w:t>
-      </w:r>
-    </w:p>
-    <w:p>
-      <w:pPr>
-        <w:rPr>
-          <w:lang w:val="en-US"/>
-        </w:rPr>
-      </w:pPr>
-    </w:p>
-    <w:p>
-      <w:pPr>
-        <w:rPr>
-          <w:rStyle w:val="Antrat2Diagrama"/>
-        </w:rPr>
-      </w:pPr>
-      <w:bookmarkStart w:id="15" w:name="_Toc526859848"/>
-      <w:r>
-        <w:rPr>
-          <w:rStyle w:val="Antrat2Diagrama"/>
-        </w:rPr>
-        <w:lastRenderedPageBreak/>
-        <w:t>Dalykinės srities esybių ryšių modelis</w:t>
-      </w:r>
-      <w:bookmarkEnd w:id="15"/>
-    </w:p>
-    <w:p>
-      <w:pPr>
-        <w:pStyle w:val="Antrat1"/>
-      </w:pPr>
-      <w:bookmarkStart w:id="16" w:name="_GoBack"/>
-      <w:r>
-        <w:rPr>
-          <w:noProof/>
-        </w:rPr>
-        <w:drawing>
-          <wp:inline distT="0" distB="0" distL="0" distR="0" wp14:anchorId="49A67EA0" wp14:editId="3F67608F">
-            <wp:extent cx="6593547" cy="2791691"/>
-            <wp:effectExtent l="0" t="0" r="0" b="8890"/>
-            <wp:docPr id="17" name="Paveikslėlis 17"/>
-            <wp:cNvGraphicFramePr>
-              <a:graphicFrameLocks xmlns:a="http://schemas.openxmlformats.org/drawingml/2006/main" noChangeAspect="1"/>
-            </wp:cNvGraphicFramePr>
-            <a:graphic xmlns:a="http://schemas.openxmlformats.org/drawingml/2006/main">
-              <a:graphicData uri="http://schemas.openxmlformats.org/drawingml/2006/picture">
-                <pic:pic xmlns:pic="http://schemas.openxmlformats.org/drawingml/2006/picture">
-                  <pic:nvPicPr>
-                    <pic:cNvPr id="1" name=""/>
-                    <pic:cNvPicPr/>
-                  </pic:nvPicPr>
-                  <pic:blipFill>
-                    <a:blip r:embed="rId61"/>
-                    <a:stretch>
-                      <a:fillRect/>
-                    </a:stretch>
-                  </pic:blipFill>
-                  <pic:spPr>
-                    <a:xfrm>
-                      <a:off x="0" y="0"/>
                       <a:ext cx="6613905" cy="2800311"/>
                     </a:xfrm>
                     <a:prstGeom prst="rect">
@@ -5541,8 +8273,9 @@
       </w:r>
       <w:bookmarkEnd w:id="21"/>
     </w:p>
+    <w:p/>
     <w:sectPr>
-      <w:footerReference w:type="default" r:id="rId62"/>
+      <w:footerReference w:type="default" r:id="rId61"/>
       <w:pgSz w:w="12240" w:h="15840"/>
       <w:pgMar w:top="1440" w:right="1440" w:bottom="1440" w:left="1440" w:header="720" w:footer="720" w:gutter="0"/>
       <w:cols w:space="720"/>
@@ -5675,6 +8408,95 @@
 <file path=word/numbering.xml><?xml version="1.0" encoding="utf-8"?>
 <w:numbering xmlns:wpc="http://schemas.microsoft.com/office/word/2010/wordprocessingCanvas" xmlns:cx="http://schemas.microsoft.com/office/drawing/2014/chartex" xmlns:cx1="http://schemas.microsoft.com/office/drawing/2015/9/8/chartex" xmlns:cx2="http://schemas.microsoft.com/office/drawing/2015/10/21/chartex" xmlns:cx3="http://schemas.microsoft.com/office/drawing/2016/5/9/chartex" xmlns:cx4="http://schemas.microsoft.com/office/drawing/2016/5/10/chartex" xmlns:cx5="http://schemas.microsoft.com/office/drawing/2016/5/11/chartex" xmlns:cx6="http://schemas.microsoft.com/office/drawing/2016/5/12/chartex" xmlns:cx7="http://schemas.microsoft.com/office/drawing/2016/5/13/chartex" xmlns:cx8="http://schemas.microsoft.com/office/drawing/2016/5/14/chartex" xmlns:mc="http://schemas.openxmlformats.org/markup-compatibility/2006" xmlns:aink="http://schemas.microsoft.com/office/drawing/2016/ink" xmlns:am3d="http://schemas.microsoft.com/office/drawing/2017/model3d" xmlns:o="urn:schemas-microsoft-com:office:office" xmlns:r="http://schemas.openxmlformats.org/officeDocument/2006/relationships" xmlns:m="http://schemas.openxmlformats.org/officeDocument/2006/math" xmlns:v="urn:schemas-microsoft-com:vml" xmlns:wp14="http://schemas.microsoft.com/office/word/2010/wordprocessingDrawing" xmlns:wp="http://schemas.openxmlformats.org/drawingml/2006/wordprocessingDrawing" xmlns:w10="urn:schemas-microsoft-com:office:word" xmlns:w="http://schemas.openxmlformats.org/wordprocessingml/2006/main" xmlns:w14="http://schemas.microsoft.com/office/word/2010/wordml" xmlns:w15="http://schemas.microsoft.com/office/word/2012/wordml" xmlns:w16cid="http://schemas.microsoft.com/office/word/2016/wordml/cid" xmlns:w16se="http://schemas.microsoft.com/office/word/2015/wordml/symex" xmlns:wpg="http://schemas.microsoft.com/office/word/2010/wordprocessingGroup" xmlns:wpi="http://schemas.microsoft.com/office/word/2010/wordprocessingInk" xmlns:wne="http://schemas.microsoft.com/office/word/2006/wordml" xmlns:wps="http://schemas.microsoft.com/office/word/2010/wordprocessingShape" mc:Ignorable="w14 w15 w16se w16cid wp14">
   <w:abstractNum w:abstractNumId="0" w15:restartNumberingAfterBreak="0">
+    <w:nsid w:val="07B2606E"/>
+    <w:multiLevelType w:val="hybridMultilevel"/>
+    <w:tmpl w:val="340AF010"/>
+    <w:lvl w:ilvl="0" w:tplc="0409000F">
+      <w:start w:val="1"/>
+      <w:numFmt w:val="decimal"/>
+      <w:lvlText w:val="%1."/>
+      <w:lvlJc w:val="left"/>
+      <w:pPr>
+        <w:ind w:left="720" w:hanging="360"/>
+      </w:pPr>
+      <w:rPr>
+        <w:rFonts w:hint="default"/>
+      </w:rPr>
+    </w:lvl>
+    <w:lvl w:ilvl="1" w:tplc="04090019" w:tentative="1">
+      <w:start w:val="1"/>
+      <w:numFmt w:val="lowerLetter"/>
+      <w:lvlText w:val="%2."/>
+      <w:lvlJc w:val="left"/>
+      <w:pPr>
+        <w:ind w:left="1440" w:hanging="360"/>
+      </w:pPr>
+    </w:lvl>
+    <w:lvl w:ilvl="2" w:tplc="0409001B" w:tentative="1">
+      <w:start w:val="1"/>
+      <w:numFmt w:val="lowerRoman"/>
+      <w:lvlText w:val="%3."/>
+      <w:lvlJc w:val="right"/>
+      <w:pPr>
+        <w:ind w:left="2160" w:hanging="180"/>
+      </w:pPr>
+    </w:lvl>
+    <w:lvl w:ilvl="3" w:tplc="0409000F" w:tentative="1">
+      <w:start w:val="1"/>
+      <w:numFmt w:val="decimal"/>
+      <w:lvlText w:val="%4."/>
+      <w:lvlJc w:val="left"/>
+      <w:pPr>
+        <w:ind w:left="2880" w:hanging="360"/>
+      </w:pPr>
+    </w:lvl>
+    <w:lvl w:ilvl="4" w:tplc="04090019" w:tentative="1">
+      <w:start w:val="1"/>
+      <w:numFmt w:val="lowerLetter"/>
+      <w:lvlText w:val="%5."/>
+      <w:lvlJc w:val="left"/>
+      <w:pPr>
+        <w:ind w:left="3600" w:hanging="360"/>
+      </w:pPr>
+    </w:lvl>
+    <w:lvl w:ilvl="5" w:tplc="0409001B" w:tentative="1">
+      <w:start w:val="1"/>
+      <w:numFmt w:val="lowerRoman"/>
+      <w:lvlText w:val="%6."/>
+      <w:lvlJc w:val="right"/>
+      <w:pPr>
+        <w:ind w:left="4320" w:hanging="180"/>
+      </w:pPr>
+    </w:lvl>
+    <w:lvl w:ilvl="6" w:tplc="0409000F" w:tentative="1">
+      <w:start w:val="1"/>
+      <w:numFmt w:val="decimal"/>
+      <w:lvlText w:val="%7."/>
+      <w:lvlJc w:val="left"/>
+      <w:pPr>
+        <w:ind w:left="5040" w:hanging="360"/>
+      </w:pPr>
+    </w:lvl>
+    <w:lvl w:ilvl="7" w:tplc="04090019" w:tentative="1">
+      <w:start w:val="1"/>
+      <w:numFmt w:val="lowerLetter"/>
+      <w:lvlText w:val="%8."/>
+      <w:lvlJc w:val="left"/>
+      <w:pPr>
+        <w:ind w:left="5760" w:hanging="360"/>
+      </w:pPr>
+    </w:lvl>
+    <w:lvl w:ilvl="8" w:tplc="0409001B" w:tentative="1">
+      <w:start w:val="1"/>
+      <w:numFmt w:val="lowerRoman"/>
+      <w:lvlText w:val="%9."/>
+      <w:lvlJc w:val="right"/>
+      <w:pPr>
+        <w:ind w:left="6480" w:hanging="180"/>
+      </w:pPr>
+    </w:lvl>
+  </w:abstractNum>
+  <w:abstractNum w:abstractNumId="1" w15:restartNumberingAfterBreak="0">
     <w:nsid w:val="14163D84"/>
     <w:multiLevelType w:val="hybridMultilevel"/>
     <w:tmpl w:val="FFFFFFFF"/>
@@ -5787,7 +8609,7 @@
       </w:rPr>
     </w:lvl>
   </w:abstractNum>
-  <w:abstractNum w:abstractNumId="1" w15:restartNumberingAfterBreak="0">
+  <w:abstractNum w:abstractNumId="2" w15:restartNumberingAfterBreak="0">
     <w:nsid w:val="17457301"/>
     <w:multiLevelType w:val="hybridMultilevel"/>
     <w:tmpl w:val="877AFDA6"/>
@@ -5900,7 +8722,7 @@
       </w:rPr>
     </w:lvl>
   </w:abstractNum>
-  <w:abstractNum w:abstractNumId="2" w15:restartNumberingAfterBreak="0">
+  <w:abstractNum w:abstractNumId="3" w15:restartNumberingAfterBreak="0">
     <w:nsid w:val="1CFF0CAC"/>
     <w:multiLevelType w:val="hybridMultilevel"/>
     <w:tmpl w:val="CA0E3126"/>
@@ -6013,7 +8835,96 @@
       </w:rPr>
     </w:lvl>
   </w:abstractNum>
-  <w:abstractNum w:abstractNumId="3" w15:restartNumberingAfterBreak="0">
+  <w:abstractNum w:abstractNumId="4" w15:restartNumberingAfterBreak="0">
+    <w:nsid w:val="4704273A"/>
+    <w:multiLevelType w:val="hybridMultilevel"/>
+    <w:tmpl w:val="BFAE254A"/>
+    <w:lvl w:ilvl="0" w:tplc="0409000F">
+      <w:start w:val="1"/>
+      <w:numFmt w:val="decimal"/>
+      <w:lvlText w:val="%1."/>
+      <w:lvlJc w:val="left"/>
+      <w:pPr>
+        <w:ind w:left="720" w:hanging="360"/>
+      </w:pPr>
+      <w:rPr>
+        <w:rFonts w:hint="default"/>
+      </w:rPr>
+    </w:lvl>
+    <w:lvl w:ilvl="1" w:tplc="04090019" w:tentative="1">
+      <w:start w:val="1"/>
+      <w:numFmt w:val="lowerLetter"/>
+      <w:lvlText w:val="%2."/>
+      <w:lvlJc w:val="left"/>
+      <w:pPr>
+        <w:ind w:left="1440" w:hanging="360"/>
+      </w:pPr>
+    </w:lvl>
+    <w:lvl w:ilvl="2" w:tplc="0409001B" w:tentative="1">
+      <w:start w:val="1"/>
+      <w:numFmt w:val="lowerRoman"/>
+      <w:lvlText w:val="%3."/>
+      <w:lvlJc w:val="right"/>
+      <w:pPr>
+        <w:ind w:left="2160" w:hanging="180"/>
+      </w:pPr>
+    </w:lvl>
+    <w:lvl w:ilvl="3" w:tplc="0409000F" w:tentative="1">
+      <w:start w:val="1"/>
+      <w:numFmt w:val="decimal"/>
+      <w:lvlText w:val="%4."/>
+      <w:lvlJc w:val="left"/>
+      <w:pPr>
+        <w:ind w:left="2880" w:hanging="360"/>
+      </w:pPr>
+    </w:lvl>
+    <w:lvl w:ilvl="4" w:tplc="04090019" w:tentative="1">
+      <w:start w:val="1"/>
+      <w:numFmt w:val="lowerLetter"/>
+      <w:lvlText w:val="%5."/>
+      <w:lvlJc w:val="left"/>
+      <w:pPr>
+        <w:ind w:left="3600" w:hanging="360"/>
+      </w:pPr>
+    </w:lvl>
+    <w:lvl w:ilvl="5" w:tplc="0409001B" w:tentative="1">
+      <w:start w:val="1"/>
+      <w:numFmt w:val="lowerRoman"/>
+      <w:lvlText w:val="%6."/>
+      <w:lvlJc w:val="right"/>
+      <w:pPr>
+        <w:ind w:left="4320" w:hanging="180"/>
+      </w:pPr>
+    </w:lvl>
+    <w:lvl w:ilvl="6" w:tplc="0409000F" w:tentative="1">
+      <w:start w:val="1"/>
+      <w:numFmt w:val="decimal"/>
+      <w:lvlText w:val="%7."/>
+      <w:lvlJc w:val="left"/>
+      <w:pPr>
+        <w:ind w:left="5040" w:hanging="360"/>
+      </w:pPr>
+    </w:lvl>
+    <w:lvl w:ilvl="7" w:tplc="04090019" w:tentative="1">
+      <w:start w:val="1"/>
+      <w:numFmt w:val="lowerLetter"/>
+      <w:lvlText w:val="%8."/>
+      <w:lvlJc w:val="left"/>
+      <w:pPr>
+        <w:ind w:left="5760" w:hanging="360"/>
+      </w:pPr>
+    </w:lvl>
+    <w:lvl w:ilvl="8" w:tplc="0409001B" w:tentative="1">
+      <w:start w:val="1"/>
+      <w:numFmt w:val="lowerRoman"/>
+      <w:lvlText w:val="%9."/>
+      <w:lvlJc w:val="right"/>
+      <w:pPr>
+        <w:ind w:left="6480" w:hanging="180"/>
+      </w:pPr>
+    </w:lvl>
+  </w:abstractNum>
+  <w:abstractNum w:abstractNumId="5" w15:restartNumberingAfterBreak="0">
     <w:nsid w:val="4AEA3CC9"/>
     <w:multiLevelType w:val="hybridMultilevel"/>
     <w:tmpl w:val="3B98A134"/>
@@ -6099,7 +9010,96 @@
       </w:pPr>
     </w:lvl>
   </w:abstractNum>
-  <w:abstractNum w:abstractNumId="4" w15:restartNumberingAfterBreak="0">
+  <w:abstractNum w:abstractNumId="6" w15:restartNumberingAfterBreak="0">
+    <w:nsid w:val="4E392ECD"/>
+    <w:multiLevelType w:val="hybridMultilevel"/>
+    <w:tmpl w:val="B6C64B66"/>
+    <w:lvl w:ilvl="0" w:tplc="0409000F">
+      <w:start w:val="1"/>
+      <w:numFmt w:val="decimal"/>
+      <w:lvlText w:val="%1."/>
+      <w:lvlJc w:val="left"/>
+      <w:pPr>
+        <w:ind w:left="720" w:hanging="360"/>
+      </w:pPr>
+      <w:rPr>
+        <w:rFonts w:hint="default"/>
+      </w:rPr>
+    </w:lvl>
+    <w:lvl w:ilvl="1" w:tplc="04090019" w:tentative="1">
+      <w:start w:val="1"/>
+      <w:numFmt w:val="lowerLetter"/>
+      <w:lvlText w:val="%2."/>
+      <w:lvlJc w:val="left"/>
+      <w:pPr>
+        <w:ind w:left="1440" w:hanging="360"/>
+      </w:pPr>
+    </w:lvl>
+    <w:lvl w:ilvl="2" w:tplc="0409001B" w:tentative="1">
+      <w:start w:val="1"/>
+      <w:numFmt w:val="lowerRoman"/>
+      <w:lvlText w:val="%3."/>
+      <w:lvlJc w:val="right"/>
+      <w:pPr>
+        <w:ind w:left="2160" w:hanging="180"/>
+      </w:pPr>
+    </w:lvl>
+    <w:lvl w:ilvl="3" w:tplc="0409000F" w:tentative="1">
+      <w:start w:val="1"/>
+      <w:numFmt w:val="decimal"/>
+      <w:lvlText w:val="%4."/>
+      <w:lvlJc w:val="left"/>
+      <w:pPr>
+        <w:ind w:left="2880" w:hanging="360"/>
+      </w:pPr>
+    </w:lvl>
+    <w:lvl w:ilvl="4" w:tplc="04090019" w:tentative="1">
+      <w:start w:val="1"/>
+      <w:numFmt w:val="lowerLetter"/>
+      <w:lvlText w:val="%5."/>
+      <w:lvlJc w:val="left"/>
+      <w:pPr>
+        <w:ind w:left="3600" w:hanging="360"/>
+      </w:pPr>
+    </w:lvl>
+    <w:lvl w:ilvl="5" w:tplc="0409001B" w:tentative="1">
+      <w:start w:val="1"/>
+      <w:numFmt w:val="lowerRoman"/>
+      <w:lvlText w:val="%6."/>
+      <w:lvlJc w:val="right"/>
+      <w:pPr>
+        <w:ind w:left="4320" w:hanging="180"/>
+      </w:pPr>
+    </w:lvl>
+    <w:lvl w:ilvl="6" w:tplc="0409000F" w:tentative="1">
+      <w:start w:val="1"/>
+      <w:numFmt w:val="decimal"/>
+      <w:lvlText w:val="%7."/>
+      <w:lvlJc w:val="left"/>
+      <w:pPr>
+        <w:ind w:left="5040" w:hanging="360"/>
+      </w:pPr>
+    </w:lvl>
+    <w:lvl w:ilvl="7" w:tplc="04090019" w:tentative="1">
+      <w:start w:val="1"/>
+      <w:numFmt w:val="lowerLetter"/>
+      <w:lvlText w:val="%8."/>
+      <w:lvlJc w:val="left"/>
+      <w:pPr>
+        <w:ind w:left="5760" w:hanging="360"/>
+      </w:pPr>
+    </w:lvl>
+    <w:lvl w:ilvl="8" w:tplc="0409001B" w:tentative="1">
+      <w:start w:val="1"/>
+      <w:numFmt w:val="lowerRoman"/>
+      <w:lvlText w:val="%9."/>
+      <w:lvlJc w:val="right"/>
+      <w:pPr>
+        <w:ind w:left="6480" w:hanging="180"/>
+      </w:pPr>
+    </w:lvl>
+  </w:abstractNum>
+  <w:abstractNum w:abstractNumId="7" w15:restartNumberingAfterBreak="0">
     <w:nsid w:val="5B2A25F9"/>
     <w:multiLevelType w:val="hybridMultilevel"/>
     <w:tmpl w:val="FFFFFFFF"/>
@@ -6212,7 +9212,96 @@
       </w:rPr>
     </w:lvl>
   </w:abstractNum>
-  <w:abstractNum w:abstractNumId="5" w15:restartNumberingAfterBreak="0">
+  <w:abstractNum w:abstractNumId="8" w15:restartNumberingAfterBreak="0">
+    <w:nsid w:val="6D8A1DFE"/>
+    <w:multiLevelType w:val="hybridMultilevel"/>
+    <w:tmpl w:val="274AA498"/>
+    <w:lvl w:ilvl="0" w:tplc="0409000F">
+      <w:start w:val="1"/>
+      <w:numFmt w:val="decimal"/>
+      <w:lvlText w:val="%1."/>
+      <w:lvlJc w:val="left"/>
+      <w:pPr>
+        <w:ind w:left="720" w:hanging="360"/>
+      </w:pPr>
+      <w:rPr>
+        <w:rFonts w:hint="default"/>
+      </w:rPr>
+    </w:lvl>
+    <w:lvl w:ilvl="1" w:tplc="04090019" w:tentative="1">
+      <w:start w:val="1"/>
+      <w:numFmt w:val="lowerLetter"/>
+      <w:lvlText w:val="%2."/>
+      <w:lvlJc w:val="left"/>
+      <w:pPr>
+        <w:ind w:left="1440" w:hanging="360"/>
+      </w:pPr>
+    </w:lvl>
+    <w:lvl w:ilvl="2" w:tplc="0409001B" w:tentative="1">
+      <w:start w:val="1"/>
+      <w:numFmt w:val="lowerRoman"/>
+      <w:lvlText w:val="%3."/>
+      <w:lvlJc w:val="right"/>
+      <w:pPr>
+        <w:ind w:left="2160" w:hanging="180"/>
+      </w:pPr>
+    </w:lvl>
+    <w:lvl w:ilvl="3" w:tplc="0409000F" w:tentative="1">
+      <w:start w:val="1"/>
+      <w:numFmt w:val="decimal"/>
+      <w:lvlText w:val="%4."/>
+      <w:lvlJc w:val="left"/>
+      <w:pPr>
+        <w:ind w:left="2880" w:hanging="360"/>
+      </w:pPr>
+    </w:lvl>
+    <w:lvl w:ilvl="4" w:tplc="04090019" w:tentative="1">
+      <w:start w:val="1"/>
+      <w:numFmt w:val="lowerLetter"/>
+      <w:lvlText w:val="%5."/>
+      <w:lvlJc w:val="left"/>
+      <w:pPr>
+        <w:ind w:left="3600" w:hanging="360"/>
+      </w:pPr>
+    </w:lvl>
+    <w:lvl w:ilvl="5" w:tplc="0409001B" w:tentative="1">
+      <w:start w:val="1"/>
+      <w:numFmt w:val="lowerRoman"/>
+      <w:lvlText w:val="%6."/>
+      <w:lvlJc w:val="right"/>
+      <w:pPr>
+        <w:ind w:left="4320" w:hanging="180"/>
+      </w:pPr>
+    </w:lvl>
+    <w:lvl w:ilvl="6" w:tplc="0409000F" w:tentative="1">
+      <w:start w:val="1"/>
+      <w:numFmt w:val="decimal"/>
+      <w:lvlText w:val="%7."/>
+      <w:lvlJc w:val="left"/>
+      <w:pPr>
+        <w:ind w:left="5040" w:hanging="360"/>
+      </w:pPr>
+    </w:lvl>
+    <w:lvl w:ilvl="7" w:tplc="04090019" w:tentative="1">
+      <w:start w:val="1"/>
+      <w:numFmt w:val="lowerLetter"/>
+      <w:lvlText w:val="%8."/>
+      <w:lvlJc w:val="left"/>
+      <w:pPr>
+        <w:ind w:left="5760" w:hanging="360"/>
+      </w:pPr>
+    </w:lvl>
+    <w:lvl w:ilvl="8" w:tplc="0409001B" w:tentative="1">
+      <w:start w:val="1"/>
+      <w:numFmt w:val="lowerRoman"/>
+      <w:lvlText w:val="%9."/>
+      <w:lvlJc w:val="right"/>
+      <w:pPr>
+        <w:ind w:left="6480" w:hanging="180"/>
+      </w:pPr>
+    </w:lvl>
+  </w:abstractNum>
+  <w:abstractNum w:abstractNumId="9" w15:restartNumberingAfterBreak="0">
     <w:nsid w:val="7516224B"/>
     <w:multiLevelType w:val="hybridMultilevel"/>
     <w:tmpl w:val="8E3AD430"/>
@@ -6325,22 +9414,126 @@
       </w:rPr>
     </w:lvl>
   </w:abstractNum>
+  <w:abstractNum w:abstractNumId="10" w15:restartNumberingAfterBreak="0">
+    <w:nsid w:val="7DEF0CD7"/>
+    <w:multiLevelType w:val="hybridMultilevel"/>
+    <w:tmpl w:val="CB6A5AD0"/>
+    <w:lvl w:ilvl="0" w:tplc="0409000F">
+      <w:start w:val="1"/>
+      <w:numFmt w:val="decimal"/>
+      <w:lvlText w:val="%1."/>
+      <w:lvlJc w:val="left"/>
+      <w:pPr>
+        <w:ind w:left="720" w:hanging="360"/>
+      </w:pPr>
+      <w:rPr>
+        <w:rFonts w:hint="default"/>
+      </w:rPr>
+    </w:lvl>
+    <w:lvl w:ilvl="1" w:tplc="04090019" w:tentative="1">
+      <w:start w:val="1"/>
+      <w:numFmt w:val="lowerLetter"/>
+      <w:lvlText w:val="%2."/>
+      <w:lvlJc w:val="left"/>
+      <w:pPr>
+        <w:ind w:left="1440" w:hanging="360"/>
+      </w:pPr>
+    </w:lvl>
+    <w:lvl w:ilvl="2" w:tplc="0409001B" w:tentative="1">
+      <w:start w:val="1"/>
+      <w:numFmt w:val="lowerRoman"/>
+      <w:lvlText w:val="%3."/>
+      <w:lvlJc w:val="right"/>
+      <w:pPr>
+        <w:ind w:left="2160" w:hanging="180"/>
+      </w:pPr>
+    </w:lvl>
+    <w:lvl w:ilvl="3" w:tplc="0409000F" w:tentative="1">
+      <w:start w:val="1"/>
+      <w:numFmt w:val="decimal"/>
+      <w:lvlText w:val="%4."/>
+      <w:lvlJc w:val="left"/>
+      <w:pPr>
+        <w:ind w:left="2880" w:hanging="360"/>
+      </w:pPr>
+    </w:lvl>
+    <w:lvl w:ilvl="4" w:tplc="04090019" w:tentative="1">
+      <w:start w:val="1"/>
+      <w:numFmt w:val="lowerLetter"/>
+      <w:lvlText w:val="%5."/>
+      <w:lvlJc w:val="left"/>
+      <w:pPr>
+        <w:ind w:left="3600" w:hanging="360"/>
+      </w:pPr>
+    </w:lvl>
+    <w:lvl w:ilvl="5" w:tplc="0409001B" w:tentative="1">
+      <w:start w:val="1"/>
+      <w:numFmt w:val="lowerRoman"/>
+      <w:lvlText w:val="%6."/>
+      <w:lvlJc w:val="right"/>
+      <w:pPr>
+        <w:ind w:left="4320" w:hanging="180"/>
+      </w:pPr>
+    </w:lvl>
+    <w:lvl w:ilvl="6" w:tplc="0409000F" w:tentative="1">
+      <w:start w:val="1"/>
+      <w:numFmt w:val="decimal"/>
+      <w:lvlText w:val="%7."/>
+      <w:lvlJc w:val="left"/>
+      <w:pPr>
+        <w:ind w:left="5040" w:hanging="360"/>
+      </w:pPr>
+    </w:lvl>
+    <w:lvl w:ilvl="7" w:tplc="04090019" w:tentative="1">
+      <w:start w:val="1"/>
+      <w:numFmt w:val="lowerLetter"/>
+      <w:lvlText w:val="%8."/>
+      <w:lvlJc w:val="left"/>
+      <w:pPr>
+        <w:ind w:left="5760" w:hanging="360"/>
+      </w:pPr>
+    </w:lvl>
+    <w:lvl w:ilvl="8" w:tplc="0409001B" w:tentative="1">
+      <w:start w:val="1"/>
+      <w:numFmt w:val="lowerRoman"/>
+      <w:lvlText w:val="%9."/>
+      <w:lvlJc w:val="right"/>
+      <w:pPr>
+        <w:ind w:left="6480" w:hanging="180"/>
+      </w:pPr>
+    </w:lvl>
+  </w:abstractNum>
   <w:num w:numId="1">
+    <w:abstractNumId w:val="1"/>
+  </w:num>
+  <w:num w:numId="2">
+    <w:abstractNumId w:val="5"/>
+  </w:num>
+  <w:num w:numId="3">
+    <w:abstractNumId w:val="3"/>
+  </w:num>
+  <w:num w:numId="4">
+    <w:abstractNumId w:val="2"/>
+  </w:num>
+  <w:num w:numId="5">
+    <w:abstractNumId w:val="9"/>
+  </w:num>
+  <w:num w:numId="6">
+    <w:abstractNumId w:val="7"/>
+  </w:num>
+  <w:num w:numId="7">
+    <w:abstractNumId w:val="8"/>
+  </w:num>
+  <w:num w:numId="8">
     <w:abstractNumId w:val="0"/>
   </w:num>
-  <w:num w:numId="2">
-    <w:abstractNumId w:val="3"/>
+  <w:num w:numId="9">
+    <w:abstractNumId w:val="6"/>
   </w:num>
-  <w:num w:numId="3">
-    <w:abstractNumId w:val="2"/>
+  <w:num w:numId="10">
+    <w:abstractNumId w:val="10"/>
   </w:num>
-  <w:num w:numId="4">
-    <w:abstractNumId w:val="1"/>
-  </w:num>
-  <w:num w:numId="5">
-    <w:abstractNumId w:val="5"/>
-  </w:num>
-  <w:num w:numId="6">
+  <w:num w:numId="11">
     <w:abstractNumId w:val="4"/>
   </w:num>
 </w:numbering>
@@ -6790,6 +9983,70 @@
       <w:szCs w:val="26"/>
     </w:rPr>
   </w:style>
+  <w:style w:type="paragraph" w:styleId="Antrat3">
+    <w:name w:val="heading 3"/>
+    <w:basedOn w:val="prastasis"/>
+    <w:next w:val="prastasis"/>
+    <w:link w:val="Antrat3Diagrama"/>
+    <w:uiPriority w:val="9"/>
+    <w:unhideWhenUsed/>
+    <w:qFormat/>
+    <w:rsid w:val="00133FCE"/>
+    <w:pPr>
+      <w:keepNext/>
+      <w:keepLines/>
+      <w:spacing w:before="40" w:after="0"/>
+      <w:outlineLvl w:val="2"/>
+    </w:pPr>
+    <w:rPr>
+      <w:rFonts w:asciiTheme="majorHAnsi" w:eastAsiaTheme="majorEastAsia" w:hAnsiTheme="majorHAnsi" w:cstheme="majorBidi"/>
+      <w:color w:val="1F3763" w:themeColor="accent1" w:themeShade="7F"/>
+      <w:sz w:val="24"/>
+      <w:szCs w:val="24"/>
+    </w:rPr>
+  </w:style>
+  <w:style w:type="paragraph" w:styleId="Antrat4">
+    <w:name w:val="heading 4"/>
+    <w:basedOn w:val="prastasis"/>
+    <w:next w:val="prastasis"/>
+    <w:link w:val="Antrat4Diagrama"/>
+    <w:uiPriority w:val="9"/>
+    <w:unhideWhenUsed/>
+    <w:qFormat/>
+    <w:rsid w:val="00133FCE"/>
+    <w:pPr>
+      <w:keepNext/>
+      <w:keepLines/>
+      <w:spacing w:before="40" w:after="0"/>
+      <w:outlineLvl w:val="3"/>
+    </w:pPr>
+    <w:rPr>
+      <w:rFonts w:asciiTheme="majorHAnsi" w:eastAsiaTheme="majorEastAsia" w:hAnsiTheme="majorHAnsi" w:cstheme="majorBidi"/>
+      <w:i/>
+      <w:iCs/>
+      <w:color w:val="2F5496" w:themeColor="accent1" w:themeShade="BF"/>
+    </w:rPr>
+  </w:style>
+  <w:style w:type="paragraph" w:styleId="Antrat5">
+    <w:name w:val="heading 5"/>
+    <w:basedOn w:val="prastasis"/>
+    <w:next w:val="prastasis"/>
+    <w:link w:val="Antrat5Diagrama"/>
+    <w:uiPriority w:val="9"/>
+    <w:unhideWhenUsed/>
+    <w:qFormat/>
+    <w:rsid w:val="00133FCE"/>
+    <w:pPr>
+      <w:keepNext/>
+      <w:keepLines/>
+      <w:spacing w:before="40" w:after="0"/>
+      <w:outlineLvl w:val="4"/>
+    </w:pPr>
+    <w:rPr>
+      <w:rFonts w:asciiTheme="majorHAnsi" w:eastAsiaTheme="majorEastAsia" w:hAnsiTheme="majorHAnsi" w:cstheme="majorBidi"/>
+      <w:color w:val="2F5496" w:themeColor="accent1" w:themeShade="BF"/>
+    </w:rPr>
+  </w:style>
   <w:style w:type="character" w:default="1" w:styleId="Numatytasispastraiposriftas">
     <w:name w:val="Default Paragraph Font"/>
     <w:uiPriority w:val="1"/>
@@ -7040,6 +10297,93 @@
       <w:color w:val="44546A" w:themeColor="text2"/>
       <w:sz w:val="18"/>
       <w:szCs w:val="18"/>
+    </w:rPr>
+  </w:style>
+  <w:style w:type="paragraph" w:styleId="Betarp">
+    <w:name w:val="No Spacing"/>
+    <w:uiPriority w:val="1"/>
+    <w:qFormat/>
+    <w:rsid w:val="00133FCE"/>
+    <w:pPr>
+      <w:spacing w:after="0" w:line="240" w:lineRule="auto"/>
+    </w:pPr>
+    <w:rPr>
+      <w:lang w:val="lt-LT"/>
+    </w:rPr>
+  </w:style>
+  <w:style w:type="character" w:customStyle="1" w:styleId="Antrat3Diagrama">
+    <w:name w:val="Antraštė 3 Diagrama"/>
+    <w:basedOn w:val="Numatytasispastraiposriftas"/>
+    <w:link w:val="Antrat3"/>
+    <w:uiPriority w:val="9"/>
+    <w:rsid w:val="00133FCE"/>
+    <w:rPr>
+      <w:rFonts w:asciiTheme="majorHAnsi" w:eastAsiaTheme="majorEastAsia" w:hAnsiTheme="majorHAnsi" w:cstheme="majorBidi"/>
+      <w:color w:val="1F3763" w:themeColor="accent1" w:themeShade="7F"/>
+      <w:sz w:val="24"/>
+      <w:szCs w:val="24"/>
+      <w:lang w:val="lt-LT"/>
+    </w:rPr>
+  </w:style>
+  <w:style w:type="character" w:customStyle="1" w:styleId="Antrat4Diagrama">
+    <w:name w:val="Antraštė 4 Diagrama"/>
+    <w:basedOn w:val="Numatytasispastraiposriftas"/>
+    <w:link w:val="Antrat4"/>
+    <w:uiPriority w:val="9"/>
+    <w:rsid w:val="00133FCE"/>
+    <w:rPr>
+      <w:rFonts w:asciiTheme="majorHAnsi" w:eastAsiaTheme="majorEastAsia" w:hAnsiTheme="majorHAnsi" w:cstheme="majorBidi"/>
+      <w:i/>
+      <w:iCs/>
+      <w:color w:val="2F5496" w:themeColor="accent1" w:themeShade="BF"/>
+      <w:lang w:val="lt-LT"/>
+    </w:rPr>
+  </w:style>
+  <w:style w:type="character" w:customStyle="1" w:styleId="Antrat5Diagrama">
+    <w:name w:val="Antraštė 5 Diagrama"/>
+    <w:basedOn w:val="Numatytasispastraiposriftas"/>
+    <w:link w:val="Antrat5"/>
+    <w:uiPriority w:val="9"/>
+    <w:rsid w:val="00133FCE"/>
+    <w:rPr>
+      <w:rFonts w:asciiTheme="majorHAnsi" w:eastAsiaTheme="majorEastAsia" w:hAnsiTheme="majorHAnsi" w:cstheme="majorBidi"/>
+      <w:color w:val="2F5496" w:themeColor="accent1" w:themeShade="BF"/>
+      <w:lang w:val="lt-LT"/>
+    </w:rPr>
+  </w:style>
+  <w:style w:type="paragraph" w:styleId="Pavadinimas">
+    <w:name w:val="Title"/>
+    <w:basedOn w:val="prastasis"/>
+    <w:next w:val="prastasis"/>
+    <w:link w:val="PavadinimasDiagrama"/>
+    <w:uiPriority w:val="10"/>
+    <w:qFormat/>
+    <w:rsid w:val="00133FCE"/>
+    <w:pPr>
+      <w:spacing w:after="0" w:line="240" w:lineRule="auto"/>
+      <w:contextualSpacing/>
+    </w:pPr>
+    <w:rPr>
+      <w:rFonts w:asciiTheme="majorHAnsi" w:eastAsiaTheme="majorEastAsia" w:hAnsiTheme="majorHAnsi" w:cstheme="majorBidi"/>
+      <w:spacing w:val="-10"/>
+      <w:kern w:val="28"/>
+      <w:sz w:val="56"/>
+      <w:szCs w:val="56"/>
+    </w:rPr>
+  </w:style>
+  <w:style w:type="character" w:customStyle="1" w:styleId="PavadinimasDiagrama">
+    <w:name w:val="Pavadinimas Diagrama"/>
+    <w:basedOn w:val="Numatytasispastraiposriftas"/>
+    <w:link w:val="Pavadinimas"/>
+    <w:uiPriority w:val="10"/>
+    <w:rsid w:val="00133FCE"/>
+    <w:rPr>
+      <w:rFonts w:asciiTheme="majorHAnsi" w:eastAsiaTheme="majorEastAsia" w:hAnsiTheme="majorHAnsi" w:cstheme="majorBidi"/>
+      <w:spacing w:val="-10"/>
+      <w:kern w:val="28"/>
+      <w:sz w:val="56"/>
+      <w:szCs w:val="56"/>
+      <w:lang w:val="lt-LT"/>
     </w:rPr>
   </w:style>
 </w:styles>
@@ -7345,7 +10689,7 @@
 </file>
 
 <file path=customXml/itemProps1.xml><?xml version="1.0" encoding="utf-8"?>
-<ds:datastoreItem xmlns:ds="http://schemas.openxmlformats.org/officeDocument/2006/customXml" ds:itemID="{991FEB50-2774-4AAF-B6EF-F797841961C3}">
+<ds:datastoreItem xmlns:ds="http://schemas.openxmlformats.org/officeDocument/2006/customXml" ds:itemID="{759BD947-68B5-4199-A187-DF0B0B8BA41A}">
   <ds:schemaRefs>
     <ds:schemaRef ds:uri="http://schemas.openxmlformats.org/officeDocument/2006/bibliography"/>
   </ds:schemaRefs>

</xml_diff>